<commit_message>
Adicionei a Matriz de Rastreabilidade
Adicionei a Matriz de Rastreabilidade
</commit_message>
<xml_diff>
--- a/documento de especificação suplementar.docx
+++ b/documento de especificação suplementar.docx
@@ -1,6 +1,6 @@
 
 <file path=word/document.xml><?xml version="1.0" encoding="utf-8"?>
-<w:document xmlns:ve="http://schemas.openxmlformats.org/markup-compatibility/2006" xmlns:o="urn:schemas-microsoft-com:office:office" xmlns:r="http://schemas.openxmlformats.org/officeDocument/2006/relationships" xmlns:m="http://schemas.openxmlformats.org/officeDocument/2006/math" xmlns:v="urn:schemas-microsoft-com:vml" xmlns:wp="http://schemas.openxmlformats.org/drawingml/2006/wordprocessingDrawing" xmlns:w10="urn:schemas-microsoft-com:office:word" xmlns:w="http://schemas.openxmlformats.org/wordprocessingml/2006/main" xmlns:wne="http://schemas.microsoft.com/office/word/2006/wordml">
+<w:document xmlns:wpc="http://schemas.microsoft.com/office/word/2010/wordprocessingCanvas" xmlns:mc="http://schemas.openxmlformats.org/markup-compatibility/2006" xmlns:o="urn:schemas-microsoft-com:office:office" xmlns:r="http://schemas.openxmlformats.org/officeDocument/2006/relationships" xmlns:m="http://schemas.openxmlformats.org/officeDocument/2006/math" xmlns:v="urn:schemas-microsoft-com:vml" xmlns:wp14="http://schemas.microsoft.com/office/word/2010/wordprocessingDrawing" xmlns:wp="http://schemas.openxmlformats.org/drawingml/2006/wordprocessingDrawing" xmlns:w10="urn:schemas-microsoft-com:office:word" xmlns:w="http://schemas.openxmlformats.org/wordprocessingml/2006/main" xmlns:w14="http://schemas.microsoft.com/office/word/2010/wordml" xmlns:wpg="http://schemas.microsoft.com/office/word/2010/wordprocessingGroup" xmlns:wpi="http://schemas.microsoft.com/office/word/2010/wordprocessingInk" xmlns:wne="http://schemas.microsoft.com/office/word/2006/wordml" xmlns:wps="http://schemas.microsoft.com/office/word/2010/wordprocessingShape" mc:Ignorable="w14 wp14">
   <w:body>
     <w:p>
       <w:pPr>
@@ -243,53 +243,31 @@
           <w:sz w:val="24"/>
         </w:rPr>
       </w:pPr>
-      <w:proofErr w:type="spellStart"/>
       <w:r>
         <w:rPr>
           <w:sz w:val="24"/>
         </w:rPr>
-        <w:t>Leticia</w:t>
+        <w:t>Leticia Oliveira Camargo Tavares</w:t>
       </w:r>
-      <w:proofErr w:type="spellEnd"/>
+    </w:p>
+    <w:p>
+      <w:pPr>
+        <w:jc w:val="center"/>
+        <w:rPr>
+          <w:sz w:val="24"/>
+        </w:rPr>
+      </w:pPr>
       <w:r>
         <w:rPr>
           <w:sz w:val="24"/>
         </w:rPr>
-        <w:t xml:space="preserve"> Oliveira Camargo Tavares</w:t>
-      </w:r>
-    </w:p>
-    <w:p>
-      <w:pPr>
-        <w:jc w:val="center"/>
-        <w:rPr>
-          <w:sz w:val="24"/>
-        </w:rPr>
-      </w:pPr>
-      <w:r>
-        <w:rPr>
-          <w:sz w:val="24"/>
-        </w:rPr>
-        <w:t xml:space="preserve">Pedro Henrique </w:t>
+        <w:t xml:space="preserve">Pedro Henrique Maldonado </w:t>
       </w:r>
       <w:proofErr w:type="spellStart"/>
       <w:r>
         <w:rPr>
           <w:sz w:val="24"/>
         </w:rPr>
-        <w:t>Maldonado</w:t>
-      </w:r>
-      <w:proofErr w:type="spellEnd"/>
-      <w:r>
-        <w:rPr>
-          <w:sz w:val="24"/>
-        </w:rPr>
-        <w:t xml:space="preserve"> </w:t>
-      </w:r>
-      <w:proofErr w:type="spellStart"/>
-      <w:r>
-        <w:rPr>
-          <w:sz w:val="24"/>
-        </w:rPr>
         <w:t>Truzzi</w:t>
       </w:r>
       <w:proofErr w:type="spellEnd"/>
@@ -313,19 +291,93 @@
           <w:noProof/>
           <w:sz w:val="24"/>
         </w:rPr>
-        <w:pict>
-          <v:shapetype id="_x0000_t202" coordsize="21600,21600" o:spt="202" path="m,l,21600r21600,l21600,xe">
-            <v:stroke joinstyle="miter"/>
-            <v:path gradientshapeok="t" o:connecttype="rect"/>
-          </v:shapetype>
-          <v:shape id="_x0000_s1026" type="#_x0000_t202" style="position:absolute;left:0;text-align:left;margin-left:127.55pt;margin-top:25.45pt;width:170.05pt;height:32.65pt;z-index:251658240;mso-width-percent:400;mso-height-percent:200;mso-width-percent:400;mso-height-percent:200;mso-width-relative:margin;mso-height-relative:margin" stroked="f">
-            <v:textbox style="mso-fit-shape-to-text:t">
-              <w:txbxContent>
-                <w:p/>
-              </w:txbxContent>
-            </v:textbox>
-          </v:shape>
-        </w:pict>
+        <mc:AlternateContent>
+          <mc:Choice Requires="wps">
+            <w:drawing>
+              <wp:anchor distT="0" distB="0" distL="114300" distR="114300" simplePos="0" relativeHeight="251658240" behindDoc="0" locked="0" layoutInCell="1" allowOverlap="1">
+                <wp:simplePos x="0" y="0"/>
+                <wp:positionH relativeFrom="column">
+                  <wp:posOffset>1619885</wp:posOffset>
+                </wp:positionH>
+                <wp:positionV relativeFrom="paragraph">
+                  <wp:posOffset>323215</wp:posOffset>
+                </wp:positionV>
+                <wp:extent cx="2157730" cy="414655"/>
+                <wp:effectExtent l="0" t="0" r="0" b="4445"/>
+                <wp:wrapNone/>
+                <wp:docPr id="2" name="Text Box 2"/>
+                <wp:cNvGraphicFramePr>
+                  <a:graphicFrameLocks xmlns:a="http://schemas.openxmlformats.org/drawingml/2006/main"/>
+                </wp:cNvGraphicFramePr>
+                <a:graphic xmlns:a="http://schemas.openxmlformats.org/drawingml/2006/main">
+                  <a:graphicData uri="http://schemas.microsoft.com/office/word/2010/wordprocessingShape">
+                    <wps:wsp>
+                      <wps:cNvSpPr txBox="1">
+                        <a:spLocks noChangeArrowheads="1"/>
+                      </wps:cNvSpPr>
+                      <wps:spPr bwMode="auto">
+                        <a:xfrm>
+                          <a:off x="0" y="0"/>
+                          <a:ext cx="2157730" cy="414655"/>
+                        </a:xfrm>
+                        <a:prstGeom prst="rect">
+                          <a:avLst/>
+                        </a:prstGeom>
+                        <a:solidFill>
+                          <a:srgbClr val="FFFFFF"/>
+                        </a:solidFill>
+                        <a:ln>
+                          <a:noFill/>
+                        </a:ln>
+                        <a:extLst>
+                          <a:ext uri="{91240B29-F687-4F45-9708-019B960494DF}">
+                            <a14:hiddenLine xmlns:a14="http://schemas.microsoft.com/office/drawing/2010/main" w="9525">
+                              <a:solidFill>
+                                <a:srgbClr val="000000"/>
+                              </a:solidFill>
+                              <a:miter lim="800000"/>
+                              <a:headEnd/>
+                              <a:tailEnd/>
+                            </a14:hiddenLine>
+                          </a:ext>
+                        </a:extLst>
+                      </wps:spPr>
+                      <wps:txbx>
+                        <w:txbxContent>
+                          <w:p/>
+                        </w:txbxContent>
+                      </wps:txbx>
+                      <wps:bodyPr rot="0" vert="horz" wrap="square" lIns="91440" tIns="45720" rIns="91440" bIns="45720" anchor="t" anchorCtr="0" upright="1">
+                        <a:spAutoFit/>
+                      </wps:bodyPr>
+                    </wps:wsp>
+                  </a:graphicData>
+                </a:graphic>
+                <wp14:sizeRelH relativeFrom="margin">
+                  <wp14:pctWidth>40000</wp14:pctWidth>
+                </wp14:sizeRelH>
+                <wp14:sizeRelV relativeFrom="margin">
+                  <wp14:pctHeight>20000</wp14:pctHeight>
+                </wp14:sizeRelV>
+              </wp:anchor>
+            </w:drawing>
+          </mc:Choice>
+          <mc:Fallback>
+            <w:pict>
+              <v:shapetype id="_x0000_t202" coordsize="21600,21600" o:spt="202" path="m,l,21600r21600,l21600,xe">
+                <v:stroke joinstyle="miter"/>
+                <v:path gradientshapeok="t" o:connecttype="rect"/>
+              </v:shapetype>
+              <v:shape id="Text Box 2" o:spid="_x0000_s1026" type="#_x0000_t202" style="position:absolute;left:0;text-align:left;margin-left:127.55pt;margin-top:25.45pt;width:169.9pt;height:32.65pt;z-index:251658240;visibility:visible;mso-wrap-style:square;mso-width-percent:400;mso-height-percent:200;mso-wrap-distance-left:9pt;mso-wrap-distance-top:0;mso-wrap-distance-right:9pt;mso-wrap-distance-bottom:0;mso-position-horizontal:absolute;mso-position-horizontal-relative:text;mso-position-vertical:absolute;mso-position-vertical-relative:text;mso-width-percent:400;mso-height-percent:200;mso-width-relative:margin;mso-height-relative:margin;v-text-anchor:top" o:gfxdata="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" stroked="f">
+                <v:textbox style="mso-fit-shape-to-text:t">
+                  <w:txbxContent>
+                    <w:p/>
+                  </w:txbxContent>
+                </v:textbox>
+              </v:shape>
+            </w:pict>
+          </mc:Fallback>
+        </mc:AlternateContent>
       </w:r>
       <w:r>
         <w:rPr>
@@ -369,7 +421,7 @@
       <w:tblPr>
         <w:tblStyle w:val="Tabelacomgrade"/>
         <w:tblW w:w="0" w:type="auto"/>
-        <w:tblLook w:val="04A0"/>
+        <w:tblLook w:val="04A0" w:firstRow="1" w:lastRow="0" w:firstColumn="1" w:lastColumn="0" w:noHBand="0" w:noVBand="1"/>
       </w:tblPr>
       <w:tblGrid>
         <w:gridCol w:w="959"/>
@@ -472,8 +524,16 @@
               <w:rPr>
                 <w:sz w:val="24"/>
               </w:rPr>
-              <w:t>/mai</w:t>
-            </w:r>
+              <w:t>/</w:t>
+            </w:r>
+            <w:proofErr w:type="spellStart"/>
+            <w:r>
+              <w:rPr>
+                <w:sz w:val="24"/>
+              </w:rPr>
+              <w:t>mai</w:t>
+            </w:r>
+            <w:proofErr w:type="spellEnd"/>
           </w:p>
         </w:tc>
         <w:tc>
@@ -548,6 +608,20 @@
                 <w:sz w:val="24"/>
               </w:rPr>
             </w:pPr>
+            <w:r>
+              <w:rPr>
+                <w:sz w:val="24"/>
+              </w:rPr>
+              <w:t>17/</w:t>
+            </w:r>
+            <w:proofErr w:type="spellStart"/>
+            <w:r>
+              <w:rPr>
+                <w:sz w:val="24"/>
+              </w:rPr>
+              <w:t>mai</w:t>
+            </w:r>
+            <w:proofErr w:type="spellEnd"/>
           </w:p>
         </w:tc>
         <w:tc>
@@ -560,6 +634,12 @@
                 <w:sz w:val="24"/>
               </w:rPr>
             </w:pPr>
+            <w:r>
+              <w:rPr>
+                <w:sz w:val="24"/>
+              </w:rPr>
+              <w:t>1.1</w:t>
+            </w:r>
           </w:p>
         </w:tc>
         <w:tc>
@@ -572,6 +652,26 @@
                 <w:sz w:val="24"/>
               </w:rPr>
             </w:pPr>
+            <w:r>
+              <w:rPr>
+                <w:sz w:val="24"/>
+              </w:rPr>
+              <w:t>Elaboração</w:t>
+            </w:r>
+            <w:r>
+              <w:rPr>
+                <w:sz w:val="24"/>
+              </w:rPr>
+              <w:t xml:space="preserve"> da</w:t>
+            </w:r>
+            <w:bookmarkStart w:id="0" w:name="_GoBack"/>
+            <w:bookmarkEnd w:id="0"/>
+            <w:r>
+              <w:rPr>
+                <w:sz w:val="24"/>
+              </w:rPr>
+              <w:t xml:space="preserve"> Matriz de Rastreabilidade</w:t>
+            </w:r>
           </w:p>
         </w:tc>
         <w:tc>
@@ -584,6 +684,12 @@
                 <w:sz w:val="24"/>
               </w:rPr>
             </w:pPr>
+            <w:r>
+              <w:rPr>
+                <w:sz w:val="24"/>
+              </w:rPr>
+              <w:t>Leticia C.</w:t>
+            </w:r>
           </w:p>
         </w:tc>
       </w:tr>
@@ -634,6 +740,11 @@
           <w:docPartUnique/>
         </w:docPartObj>
       </w:sdtPr>
+      <w:sdtEndPr>
+        <w:rPr>
+          <w:rFonts w:eastAsiaTheme="minorEastAsia"/>
+        </w:rPr>
+      </w:sdtEndPr>
       <w:sdtContent>
         <w:p>
           <w:pPr>
@@ -651,9 +762,7 @@
               <w:tab w:val="right" w:leader="dot" w:pos="8494"/>
             </w:tabs>
             <w:rPr>
-              <w:rFonts w:eastAsiaTheme="minorEastAsia"/>
               <w:noProof/>
-              <w:lang w:eastAsia="pt-BR"/>
             </w:rPr>
           </w:pPr>
           <w:r>
@@ -675,9 +784,7 @@
             </w:r>
             <w:r>
               <w:rPr>
-                <w:rFonts w:eastAsiaTheme="minorEastAsia"/>
                 <w:noProof/>
-                <w:lang w:eastAsia="pt-BR"/>
               </w:rPr>
               <w:tab/>
             </w:r>
@@ -746,9 +853,7 @@
               <w:tab w:val="right" w:leader="dot" w:pos="8494"/>
             </w:tabs>
             <w:rPr>
-              <w:rFonts w:eastAsiaTheme="minorEastAsia"/>
               <w:noProof/>
-              <w:lang w:eastAsia="pt-BR"/>
             </w:rPr>
           </w:pPr>
           <w:hyperlink w:anchor="_Toc482284979" w:history="1">
@@ -761,9 +866,7 @@
             </w:r>
             <w:r>
               <w:rPr>
-                <w:rFonts w:eastAsiaTheme="minorEastAsia"/>
                 <w:noProof/>
-                <w:lang w:eastAsia="pt-BR"/>
               </w:rPr>
               <w:tab/>
             </w:r>
@@ -993,11 +1096,11 @@
           <w:numId w:val="2"/>
         </w:numPr>
       </w:pPr>
-      <w:bookmarkStart w:id="0" w:name="_Toc482284978"/>
+      <w:bookmarkStart w:id="1" w:name="_Toc482284978"/>
       <w:r>
         <w:t>Tabelas de Atributos</w:t>
       </w:r>
-      <w:bookmarkEnd w:id="0"/>
+      <w:bookmarkEnd w:id="1"/>
     </w:p>
     <w:p>
       <w:pPr>
@@ -1010,7 +1113,7 @@
       <w:tblPr>
         <w:tblStyle w:val="Tabelacomgrade"/>
         <w:tblW w:w="0" w:type="auto"/>
-        <w:tblLook w:val="04A0"/>
+        <w:tblLook w:val="04A0" w:firstRow="1" w:lastRow="0" w:firstColumn="1" w:lastColumn="0" w:noHBand="0" w:noVBand="1"/>
       </w:tblPr>
       <w:tblGrid>
         <w:gridCol w:w="1293"/>
@@ -1162,7 +1265,6 @@
                 <w:sz w:val="24"/>
               </w:rPr>
             </w:pPr>
-            <w:proofErr w:type="spellStart"/>
             <w:r>
               <w:rPr>
                 <w:b/>
@@ -1170,7 +1272,6 @@
               </w:rPr>
               <w:t>Kano</w:t>
             </w:r>
-            <w:proofErr w:type="spellEnd"/>
           </w:p>
         </w:tc>
         <w:tc>
@@ -1337,7 +1438,7 @@
       <w:tblPr>
         <w:tblStyle w:val="Tabelacomgrade"/>
         <w:tblW w:w="0" w:type="auto"/>
-        <w:tblLook w:val="04A0"/>
+        <w:tblLook w:val="04A0" w:firstRow="1" w:lastRow="0" w:firstColumn="1" w:lastColumn="0" w:noHBand="0" w:noVBand="1"/>
       </w:tblPr>
       <w:tblGrid>
         <w:gridCol w:w="1293"/>
@@ -1506,7 +1607,6 @@
                 <w:sz w:val="24"/>
               </w:rPr>
             </w:pPr>
-            <w:proofErr w:type="spellStart"/>
             <w:r>
               <w:rPr>
                 <w:b/>
@@ -1514,7 +1614,6 @@
               </w:rPr>
               <w:t>Kano</w:t>
             </w:r>
-            <w:proofErr w:type="spellEnd"/>
           </w:p>
         </w:tc>
         <w:tc>
@@ -1681,7 +1780,7 @@
       <w:tblPr>
         <w:tblStyle w:val="Tabelacomgrade"/>
         <w:tblW w:w="0" w:type="auto"/>
-        <w:tblLook w:val="04A0"/>
+        <w:tblLook w:val="04A0" w:firstRow="1" w:lastRow="0" w:firstColumn="1" w:lastColumn="0" w:noHBand="0" w:noVBand="1"/>
       </w:tblPr>
       <w:tblGrid>
         <w:gridCol w:w="1293"/>
@@ -1860,7 +1959,6 @@
                 <w:sz w:val="24"/>
               </w:rPr>
             </w:pPr>
-            <w:proofErr w:type="spellStart"/>
             <w:r>
               <w:rPr>
                 <w:b/>
@@ -1868,7 +1966,6 @@
               </w:rPr>
               <w:t>Kano</w:t>
             </w:r>
-            <w:proofErr w:type="spellEnd"/>
           </w:p>
         </w:tc>
         <w:tc>
@@ -2035,7 +2132,7 @@
       <w:tblPr>
         <w:tblStyle w:val="Tabelacomgrade"/>
         <w:tblW w:w="0" w:type="auto"/>
-        <w:tblLook w:val="04A0"/>
+        <w:tblLook w:val="04A0" w:firstRow="1" w:lastRow="0" w:firstColumn="1" w:lastColumn="0" w:noHBand="0" w:noVBand="1"/>
       </w:tblPr>
       <w:tblGrid>
         <w:gridCol w:w="1453"/>
@@ -2201,7 +2298,6 @@
                 <w:sz w:val="24"/>
               </w:rPr>
             </w:pPr>
-            <w:proofErr w:type="spellStart"/>
             <w:r>
               <w:rPr>
                 <w:b/>
@@ -2209,7 +2305,6 @@
               </w:rPr>
               <w:t>Kano</w:t>
             </w:r>
-            <w:proofErr w:type="spellEnd"/>
           </w:p>
         </w:tc>
         <w:tc>
@@ -2396,7 +2491,7 @@
       <w:tblPr>
         <w:tblStyle w:val="Tabelacomgrade"/>
         <w:tblW w:w="0" w:type="auto"/>
-        <w:tblLook w:val="04A0"/>
+        <w:tblLook w:val="04A0" w:firstRow="1" w:lastRow="0" w:firstColumn="1" w:lastColumn="0" w:noHBand="0" w:noVBand="1"/>
       </w:tblPr>
       <w:tblGrid>
         <w:gridCol w:w="1293"/>
@@ -2545,7 +2640,21 @@
               <w:rPr>
                 <w:sz w:val="24"/>
               </w:rPr>
-              <w:t xml:space="preserve"> opções: depósito, saque, transferência e extrato (todas as operações podem ser realisadas nos dois tipos de conta).</w:t>
+              <w:t xml:space="preserve"> opções: depósito, saque, transferência e extrato (todas as operações podem ser </w:t>
+            </w:r>
+            <w:proofErr w:type="spellStart"/>
+            <w:r>
+              <w:rPr>
+                <w:sz w:val="24"/>
+              </w:rPr>
+              <w:t>realisadas</w:t>
+            </w:r>
+            <w:proofErr w:type="spellEnd"/>
+            <w:r>
+              <w:rPr>
+                <w:sz w:val="24"/>
+              </w:rPr>
+              <w:t xml:space="preserve"> nos dois tipos de conta).</w:t>
             </w:r>
           </w:p>
         </w:tc>
@@ -2562,7 +2671,6 @@
                 <w:sz w:val="24"/>
               </w:rPr>
             </w:pPr>
-            <w:proofErr w:type="spellStart"/>
             <w:r>
               <w:rPr>
                 <w:b/>
@@ -2570,7 +2678,6 @@
               </w:rPr>
               <w:t>Kano</w:t>
             </w:r>
-            <w:proofErr w:type="spellEnd"/>
           </w:p>
         </w:tc>
         <w:tc>
@@ -2737,7 +2844,7 @@
       <w:tblPr>
         <w:tblStyle w:val="Tabelacomgrade"/>
         <w:tblW w:w="0" w:type="auto"/>
-        <w:tblLook w:val="04A0"/>
+        <w:tblLook w:val="04A0" w:firstRow="1" w:lastRow="0" w:firstColumn="1" w:lastColumn="0" w:noHBand="0" w:noVBand="1"/>
       </w:tblPr>
       <w:tblGrid>
         <w:gridCol w:w="1293"/>
@@ -2889,7 +2996,6 @@
                 <w:sz w:val="24"/>
               </w:rPr>
             </w:pPr>
-            <w:proofErr w:type="spellStart"/>
             <w:r>
               <w:rPr>
                 <w:b/>
@@ -2897,7 +3003,6 @@
               </w:rPr>
               <w:t>Kano</w:t>
             </w:r>
-            <w:proofErr w:type="spellEnd"/>
           </w:p>
         </w:tc>
         <w:tc>
@@ -3064,7 +3169,7 @@
       <w:tblPr>
         <w:tblStyle w:val="Tabelacomgrade"/>
         <w:tblW w:w="0" w:type="auto"/>
-        <w:tblLook w:val="04A0"/>
+        <w:tblLook w:val="04A0" w:firstRow="1" w:lastRow="0" w:firstColumn="1" w:lastColumn="0" w:noHBand="0" w:noVBand="1"/>
       </w:tblPr>
       <w:tblGrid>
         <w:gridCol w:w="1293"/>
@@ -3216,7 +3321,6 @@
                 <w:sz w:val="24"/>
               </w:rPr>
             </w:pPr>
-            <w:proofErr w:type="spellStart"/>
             <w:r>
               <w:rPr>
                 <w:b/>
@@ -3224,7 +3328,6 @@
               </w:rPr>
               <w:t>Kano</w:t>
             </w:r>
-            <w:proofErr w:type="spellEnd"/>
           </w:p>
         </w:tc>
         <w:tc>
@@ -3391,7 +3494,7 @@
       <w:tblPr>
         <w:tblStyle w:val="Tabelacomgrade"/>
         <w:tblW w:w="0" w:type="auto"/>
-        <w:tblLook w:val="04A0"/>
+        <w:tblLook w:val="04A0" w:firstRow="1" w:lastRow="0" w:firstColumn="1" w:lastColumn="0" w:noHBand="0" w:noVBand="1"/>
       </w:tblPr>
       <w:tblGrid>
         <w:gridCol w:w="1293"/>
@@ -3543,7 +3646,6 @@
                 <w:sz w:val="24"/>
               </w:rPr>
             </w:pPr>
-            <w:proofErr w:type="spellStart"/>
             <w:r>
               <w:rPr>
                 <w:b/>
@@ -3551,7 +3653,6 @@
               </w:rPr>
               <w:t>Kano</w:t>
             </w:r>
-            <w:proofErr w:type="spellEnd"/>
           </w:p>
         </w:tc>
         <w:tc>
@@ -3735,17 +3836,1567 @@
           <w:numId w:val="2"/>
         </w:numPr>
       </w:pPr>
-      <w:bookmarkStart w:id="1" w:name="_Toc482284979"/>
+      <w:bookmarkStart w:id="2" w:name="_Toc482284979"/>
       <w:r>
         <w:lastRenderedPageBreak/>
-        <w:t xml:space="preserve">Matriz de </w:t>
+        <w:t>Matriz de Rastreabilidade</w:t>
       </w:r>
-      <w:proofErr w:type="spellStart"/>
+      <w:bookmarkEnd w:id="2"/>
+    </w:p>
+    <w:p>
+      <w:pPr>
+        <w:pStyle w:val="PargrafodaLista"/>
+        <w:rPr>
+          <w:b/>
+          <w:sz w:val="24"/>
+          <w:szCs w:val="24"/>
+        </w:rPr>
+      </w:pPr>
+    </w:p>
+    <w:tbl>
+      <w:tblPr>
+        <w:tblStyle w:val="Tabelacomgrade"/>
+        <w:tblW w:w="0" w:type="auto"/>
+        <w:tblLook w:val="04A0" w:firstRow="1" w:lastRow="0" w:firstColumn="1" w:lastColumn="0" w:noHBand="0" w:noVBand="1"/>
+      </w:tblPr>
+      <w:tblGrid>
+        <w:gridCol w:w="960"/>
+        <w:gridCol w:w="960"/>
+        <w:gridCol w:w="960"/>
+        <w:gridCol w:w="960"/>
+        <w:gridCol w:w="960"/>
+        <w:gridCol w:w="961"/>
+        <w:gridCol w:w="961"/>
+        <w:gridCol w:w="961"/>
+        <w:gridCol w:w="961"/>
+      </w:tblGrid>
+      <w:tr>
+        <w:tc>
+          <w:tcPr>
+            <w:tcW w:w="960" w:type="dxa"/>
+          </w:tcPr>
+          <w:p>
+            <w:pPr>
+              <w:rPr>
+                <w:rFonts w:cstheme="minorHAnsi"/>
+                <w:b/>
+                <w:sz w:val="24"/>
+                <w:szCs w:val="24"/>
+              </w:rPr>
+            </w:pPr>
+            <w:r>
+              <w:rPr>
+                <w:rFonts w:cstheme="minorHAnsi"/>
+                <w:b/>
+                <w:sz w:val="24"/>
+                <w:szCs w:val="24"/>
+              </w:rPr>
+              <w:t>ID</w:t>
+            </w:r>
+          </w:p>
+        </w:tc>
+        <w:tc>
+          <w:tcPr>
+            <w:tcW w:w="960" w:type="dxa"/>
+          </w:tcPr>
+          <w:p>
+            <w:pPr>
+              <w:rPr>
+                <w:rFonts w:cstheme="minorHAnsi"/>
+                <w:b/>
+                <w:sz w:val="24"/>
+                <w:szCs w:val="24"/>
+              </w:rPr>
+            </w:pPr>
+            <w:proofErr w:type="gramStart"/>
+            <w:r>
+              <w:rPr>
+                <w:rFonts w:cstheme="minorHAnsi"/>
+                <w:b/>
+                <w:sz w:val="24"/>
+                <w:szCs w:val="24"/>
+              </w:rPr>
+              <w:t>1</w:t>
+            </w:r>
+            <w:proofErr w:type="gramEnd"/>
+          </w:p>
+        </w:tc>
+        <w:tc>
+          <w:tcPr>
+            <w:tcW w:w="960" w:type="dxa"/>
+          </w:tcPr>
+          <w:p>
+            <w:pPr>
+              <w:rPr>
+                <w:rFonts w:cstheme="minorHAnsi"/>
+                <w:b/>
+                <w:sz w:val="24"/>
+                <w:szCs w:val="24"/>
+              </w:rPr>
+            </w:pPr>
+            <w:proofErr w:type="gramStart"/>
+            <w:r>
+              <w:rPr>
+                <w:rFonts w:cstheme="minorHAnsi"/>
+                <w:b/>
+                <w:sz w:val="24"/>
+                <w:szCs w:val="24"/>
+              </w:rPr>
+              <w:t>2</w:t>
+            </w:r>
+            <w:proofErr w:type="gramEnd"/>
+          </w:p>
+        </w:tc>
+        <w:tc>
+          <w:tcPr>
+            <w:tcW w:w="960" w:type="dxa"/>
+          </w:tcPr>
+          <w:p>
+            <w:pPr>
+              <w:rPr>
+                <w:rFonts w:cstheme="minorHAnsi"/>
+                <w:b/>
+                <w:sz w:val="24"/>
+                <w:szCs w:val="24"/>
+              </w:rPr>
+            </w:pPr>
+            <w:proofErr w:type="gramStart"/>
+            <w:r>
+              <w:rPr>
+                <w:rFonts w:cstheme="minorHAnsi"/>
+                <w:b/>
+                <w:sz w:val="24"/>
+                <w:szCs w:val="24"/>
+              </w:rPr>
+              <w:t>3</w:t>
+            </w:r>
+            <w:proofErr w:type="gramEnd"/>
+          </w:p>
+        </w:tc>
+        <w:tc>
+          <w:tcPr>
+            <w:tcW w:w="960" w:type="dxa"/>
+          </w:tcPr>
+          <w:p>
+            <w:pPr>
+              <w:rPr>
+                <w:rFonts w:cstheme="minorHAnsi"/>
+                <w:b/>
+                <w:sz w:val="24"/>
+                <w:szCs w:val="24"/>
+              </w:rPr>
+            </w:pPr>
+            <w:proofErr w:type="gramStart"/>
+            <w:r>
+              <w:rPr>
+                <w:rFonts w:cstheme="minorHAnsi"/>
+                <w:b/>
+                <w:sz w:val="24"/>
+                <w:szCs w:val="24"/>
+              </w:rPr>
+              <w:t>4</w:t>
+            </w:r>
+            <w:proofErr w:type="gramEnd"/>
+          </w:p>
+        </w:tc>
+        <w:tc>
+          <w:tcPr>
+            <w:tcW w:w="961" w:type="dxa"/>
+          </w:tcPr>
+          <w:p>
+            <w:pPr>
+              <w:rPr>
+                <w:rFonts w:cstheme="minorHAnsi"/>
+                <w:b/>
+                <w:sz w:val="24"/>
+                <w:szCs w:val="24"/>
+              </w:rPr>
+            </w:pPr>
+            <w:proofErr w:type="gramStart"/>
+            <w:r>
+              <w:rPr>
+                <w:rFonts w:cstheme="minorHAnsi"/>
+                <w:b/>
+                <w:sz w:val="24"/>
+                <w:szCs w:val="24"/>
+              </w:rPr>
+              <w:t>5</w:t>
+            </w:r>
+            <w:proofErr w:type="gramEnd"/>
+          </w:p>
+        </w:tc>
+        <w:tc>
+          <w:tcPr>
+            <w:tcW w:w="961" w:type="dxa"/>
+          </w:tcPr>
+          <w:p>
+            <w:pPr>
+              <w:rPr>
+                <w:rFonts w:cstheme="minorHAnsi"/>
+                <w:b/>
+                <w:sz w:val="24"/>
+                <w:szCs w:val="24"/>
+              </w:rPr>
+            </w:pPr>
+            <w:proofErr w:type="gramStart"/>
+            <w:r>
+              <w:rPr>
+                <w:rFonts w:cstheme="minorHAnsi"/>
+                <w:b/>
+                <w:sz w:val="24"/>
+                <w:szCs w:val="24"/>
+              </w:rPr>
+              <w:t>6</w:t>
+            </w:r>
+            <w:proofErr w:type="gramEnd"/>
+          </w:p>
+        </w:tc>
+        <w:tc>
+          <w:tcPr>
+            <w:tcW w:w="961" w:type="dxa"/>
+          </w:tcPr>
+          <w:p>
+            <w:pPr>
+              <w:rPr>
+                <w:rFonts w:cstheme="minorHAnsi"/>
+                <w:b/>
+                <w:sz w:val="24"/>
+                <w:szCs w:val="24"/>
+              </w:rPr>
+            </w:pPr>
+            <w:proofErr w:type="gramStart"/>
+            <w:r>
+              <w:rPr>
+                <w:rFonts w:cstheme="minorHAnsi"/>
+                <w:b/>
+                <w:sz w:val="24"/>
+                <w:szCs w:val="24"/>
+              </w:rPr>
+              <w:t>7</w:t>
+            </w:r>
+            <w:proofErr w:type="gramEnd"/>
+          </w:p>
+        </w:tc>
+        <w:tc>
+          <w:tcPr>
+            <w:tcW w:w="961" w:type="dxa"/>
+          </w:tcPr>
+          <w:p>
+            <w:pPr>
+              <w:rPr>
+                <w:rFonts w:cstheme="minorHAnsi"/>
+                <w:b/>
+                <w:sz w:val="24"/>
+                <w:szCs w:val="24"/>
+              </w:rPr>
+            </w:pPr>
+            <w:proofErr w:type="gramStart"/>
+            <w:r>
+              <w:rPr>
+                <w:rFonts w:cstheme="minorHAnsi"/>
+                <w:b/>
+                <w:sz w:val="24"/>
+                <w:szCs w:val="24"/>
+              </w:rPr>
+              <w:t>8</w:t>
+            </w:r>
+            <w:proofErr w:type="gramEnd"/>
+          </w:p>
+        </w:tc>
+      </w:tr>
+      <w:tr>
+        <w:tc>
+          <w:tcPr>
+            <w:tcW w:w="960" w:type="dxa"/>
+          </w:tcPr>
+          <w:p>
+            <w:pPr>
+              <w:rPr>
+                <w:rFonts w:cstheme="minorHAnsi"/>
+                <w:b/>
+                <w:sz w:val="24"/>
+                <w:szCs w:val="24"/>
+              </w:rPr>
+            </w:pPr>
+            <w:proofErr w:type="gramStart"/>
+            <w:r>
+              <w:rPr>
+                <w:rFonts w:cstheme="minorHAnsi"/>
+                <w:b/>
+                <w:sz w:val="24"/>
+                <w:szCs w:val="24"/>
+              </w:rPr>
+              <w:t>1</w:t>
+            </w:r>
+            <w:proofErr w:type="gramEnd"/>
+          </w:p>
+        </w:tc>
+        <w:tc>
+          <w:tcPr>
+            <w:tcW w:w="960" w:type="dxa"/>
+          </w:tcPr>
+          <w:p>
+            <w:pPr>
+              <w:rPr>
+                <w:rFonts w:cstheme="minorHAnsi"/>
+                <w:sz w:val="24"/>
+                <w:szCs w:val="24"/>
+              </w:rPr>
+            </w:pPr>
+          </w:p>
+        </w:tc>
+        <w:tc>
+          <w:tcPr>
+            <w:tcW w:w="960" w:type="dxa"/>
+          </w:tcPr>
+          <w:p>
+            <w:pPr>
+              <w:rPr>
+                <w:rFonts w:cstheme="minorHAnsi"/>
+                <w:sz w:val="24"/>
+                <w:szCs w:val="24"/>
+              </w:rPr>
+            </w:pPr>
+            <w:r>
+              <w:rPr>
+                <w:rFonts w:cstheme="minorHAnsi"/>
+                <w:sz w:val="24"/>
+                <w:szCs w:val="24"/>
+              </w:rPr>
+              <w:t>D</w:t>
+            </w:r>
+          </w:p>
+        </w:tc>
+        <w:tc>
+          <w:tcPr>
+            <w:tcW w:w="960" w:type="dxa"/>
+          </w:tcPr>
+          <w:p>
+            <w:pPr>
+              <w:rPr>
+                <w:rFonts w:cstheme="minorHAnsi"/>
+                <w:sz w:val="24"/>
+                <w:szCs w:val="24"/>
+              </w:rPr>
+            </w:pPr>
+          </w:p>
+        </w:tc>
+        <w:tc>
+          <w:tcPr>
+            <w:tcW w:w="960" w:type="dxa"/>
+          </w:tcPr>
+          <w:p>
+            <w:pPr>
+              <w:rPr>
+                <w:rFonts w:cstheme="minorHAnsi"/>
+                <w:sz w:val="24"/>
+                <w:szCs w:val="24"/>
+              </w:rPr>
+            </w:pPr>
+          </w:p>
+        </w:tc>
+        <w:tc>
+          <w:tcPr>
+            <w:tcW w:w="961" w:type="dxa"/>
+          </w:tcPr>
+          <w:p>
+            <w:pPr>
+              <w:rPr>
+                <w:rFonts w:cstheme="minorHAnsi"/>
+                <w:sz w:val="24"/>
+                <w:szCs w:val="24"/>
+              </w:rPr>
+            </w:pPr>
+          </w:p>
+        </w:tc>
+        <w:tc>
+          <w:tcPr>
+            <w:tcW w:w="961" w:type="dxa"/>
+          </w:tcPr>
+          <w:p>
+            <w:pPr>
+              <w:rPr>
+                <w:rFonts w:cstheme="minorHAnsi"/>
+                <w:sz w:val="24"/>
+                <w:szCs w:val="24"/>
+              </w:rPr>
+            </w:pPr>
+          </w:p>
+        </w:tc>
+        <w:tc>
+          <w:tcPr>
+            <w:tcW w:w="961" w:type="dxa"/>
+          </w:tcPr>
+          <w:p>
+            <w:pPr>
+              <w:rPr>
+                <w:rFonts w:cstheme="minorHAnsi"/>
+                <w:sz w:val="24"/>
+                <w:szCs w:val="24"/>
+              </w:rPr>
+            </w:pPr>
+          </w:p>
+        </w:tc>
+        <w:tc>
+          <w:tcPr>
+            <w:tcW w:w="961" w:type="dxa"/>
+          </w:tcPr>
+          <w:p>
+            <w:pPr>
+              <w:rPr>
+                <w:rFonts w:cstheme="minorHAnsi"/>
+                <w:sz w:val="24"/>
+                <w:szCs w:val="24"/>
+              </w:rPr>
+            </w:pPr>
+          </w:p>
+        </w:tc>
+      </w:tr>
+      <w:tr>
+        <w:tc>
+          <w:tcPr>
+            <w:tcW w:w="960" w:type="dxa"/>
+          </w:tcPr>
+          <w:p>
+            <w:pPr>
+              <w:rPr>
+                <w:rFonts w:cstheme="minorHAnsi"/>
+                <w:b/>
+                <w:sz w:val="24"/>
+                <w:szCs w:val="24"/>
+              </w:rPr>
+            </w:pPr>
+            <w:proofErr w:type="gramStart"/>
+            <w:r>
+              <w:rPr>
+                <w:rFonts w:cstheme="minorHAnsi"/>
+                <w:b/>
+                <w:sz w:val="24"/>
+                <w:szCs w:val="24"/>
+              </w:rPr>
+              <w:t>2</w:t>
+            </w:r>
+            <w:proofErr w:type="gramEnd"/>
+          </w:p>
+        </w:tc>
+        <w:tc>
+          <w:tcPr>
+            <w:tcW w:w="960" w:type="dxa"/>
+          </w:tcPr>
+          <w:p>
+            <w:pPr>
+              <w:rPr>
+                <w:rFonts w:cstheme="minorHAnsi"/>
+                <w:sz w:val="24"/>
+                <w:szCs w:val="24"/>
+              </w:rPr>
+            </w:pPr>
+            <w:r>
+              <w:rPr>
+                <w:rFonts w:cstheme="minorHAnsi"/>
+                <w:sz w:val="24"/>
+                <w:szCs w:val="24"/>
+              </w:rPr>
+              <w:t>D</w:t>
+            </w:r>
+          </w:p>
+        </w:tc>
+        <w:tc>
+          <w:tcPr>
+            <w:tcW w:w="960" w:type="dxa"/>
+          </w:tcPr>
+          <w:p>
+            <w:pPr>
+              <w:rPr>
+                <w:rFonts w:cstheme="minorHAnsi"/>
+                <w:sz w:val="24"/>
+                <w:szCs w:val="24"/>
+              </w:rPr>
+            </w:pPr>
+          </w:p>
+        </w:tc>
+        <w:tc>
+          <w:tcPr>
+            <w:tcW w:w="960" w:type="dxa"/>
+          </w:tcPr>
+          <w:p>
+            <w:pPr>
+              <w:rPr>
+                <w:rFonts w:cstheme="minorHAnsi"/>
+                <w:sz w:val="24"/>
+                <w:szCs w:val="24"/>
+              </w:rPr>
+            </w:pPr>
+          </w:p>
+        </w:tc>
+        <w:tc>
+          <w:tcPr>
+            <w:tcW w:w="960" w:type="dxa"/>
+          </w:tcPr>
+          <w:p>
+            <w:pPr>
+              <w:rPr>
+                <w:rFonts w:cstheme="minorHAnsi"/>
+                <w:sz w:val="24"/>
+                <w:szCs w:val="24"/>
+              </w:rPr>
+            </w:pPr>
+          </w:p>
+        </w:tc>
+        <w:tc>
+          <w:tcPr>
+            <w:tcW w:w="961" w:type="dxa"/>
+          </w:tcPr>
+          <w:p>
+            <w:pPr>
+              <w:rPr>
+                <w:rFonts w:cstheme="minorHAnsi"/>
+                <w:sz w:val="24"/>
+                <w:szCs w:val="24"/>
+              </w:rPr>
+            </w:pPr>
+          </w:p>
+        </w:tc>
+        <w:tc>
+          <w:tcPr>
+            <w:tcW w:w="961" w:type="dxa"/>
+          </w:tcPr>
+          <w:p>
+            <w:pPr>
+              <w:rPr>
+                <w:rFonts w:cstheme="minorHAnsi"/>
+                <w:sz w:val="24"/>
+                <w:szCs w:val="24"/>
+              </w:rPr>
+            </w:pPr>
+          </w:p>
+        </w:tc>
+        <w:tc>
+          <w:tcPr>
+            <w:tcW w:w="961" w:type="dxa"/>
+          </w:tcPr>
+          <w:p>
+            <w:pPr>
+              <w:rPr>
+                <w:rFonts w:cstheme="minorHAnsi"/>
+                <w:sz w:val="24"/>
+                <w:szCs w:val="24"/>
+              </w:rPr>
+            </w:pPr>
+          </w:p>
+        </w:tc>
+        <w:tc>
+          <w:tcPr>
+            <w:tcW w:w="961" w:type="dxa"/>
+          </w:tcPr>
+          <w:p>
+            <w:pPr>
+              <w:rPr>
+                <w:rFonts w:cstheme="minorHAnsi"/>
+                <w:sz w:val="24"/>
+                <w:szCs w:val="24"/>
+              </w:rPr>
+            </w:pPr>
+          </w:p>
+        </w:tc>
+      </w:tr>
+      <w:tr>
+        <w:tc>
+          <w:tcPr>
+            <w:tcW w:w="960" w:type="dxa"/>
+          </w:tcPr>
+          <w:p>
+            <w:pPr>
+              <w:rPr>
+                <w:rFonts w:cstheme="minorHAnsi"/>
+                <w:b/>
+                <w:sz w:val="24"/>
+                <w:szCs w:val="24"/>
+              </w:rPr>
+            </w:pPr>
+            <w:proofErr w:type="gramStart"/>
+            <w:r>
+              <w:rPr>
+                <w:rFonts w:cstheme="minorHAnsi"/>
+                <w:b/>
+                <w:sz w:val="24"/>
+                <w:szCs w:val="24"/>
+              </w:rPr>
+              <w:t>3</w:t>
+            </w:r>
+            <w:proofErr w:type="gramEnd"/>
+          </w:p>
+        </w:tc>
+        <w:tc>
+          <w:tcPr>
+            <w:tcW w:w="960" w:type="dxa"/>
+          </w:tcPr>
+          <w:p>
+            <w:pPr>
+              <w:rPr>
+                <w:rFonts w:cstheme="minorHAnsi"/>
+                <w:sz w:val="24"/>
+                <w:szCs w:val="24"/>
+              </w:rPr>
+            </w:pPr>
+            <w:r>
+              <w:rPr>
+                <w:rFonts w:cstheme="minorHAnsi"/>
+                <w:sz w:val="24"/>
+                <w:szCs w:val="24"/>
+              </w:rPr>
+              <w:t>D</w:t>
+            </w:r>
+          </w:p>
+        </w:tc>
+        <w:tc>
+          <w:tcPr>
+            <w:tcW w:w="960" w:type="dxa"/>
+          </w:tcPr>
+          <w:p>
+            <w:pPr>
+              <w:rPr>
+                <w:rFonts w:cstheme="minorHAnsi"/>
+                <w:sz w:val="24"/>
+                <w:szCs w:val="24"/>
+              </w:rPr>
+            </w:pPr>
+            <w:r>
+              <w:rPr>
+                <w:rFonts w:cstheme="minorHAnsi"/>
+                <w:sz w:val="24"/>
+                <w:szCs w:val="24"/>
+              </w:rPr>
+              <w:t>D</w:t>
+            </w:r>
+          </w:p>
+        </w:tc>
+        <w:tc>
+          <w:tcPr>
+            <w:tcW w:w="960" w:type="dxa"/>
+          </w:tcPr>
+          <w:p>
+            <w:pPr>
+              <w:rPr>
+                <w:rFonts w:cstheme="minorHAnsi"/>
+                <w:sz w:val="24"/>
+                <w:szCs w:val="24"/>
+              </w:rPr>
+            </w:pPr>
+          </w:p>
+        </w:tc>
+        <w:tc>
+          <w:tcPr>
+            <w:tcW w:w="960" w:type="dxa"/>
+          </w:tcPr>
+          <w:p>
+            <w:pPr>
+              <w:rPr>
+                <w:rFonts w:cstheme="minorHAnsi"/>
+                <w:sz w:val="24"/>
+                <w:szCs w:val="24"/>
+              </w:rPr>
+            </w:pPr>
+            <w:r>
+              <w:rPr>
+                <w:rFonts w:cstheme="minorHAnsi"/>
+                <w:sz w:val="24"/>
+                <w:szCs w:val="24"/>
+              </w:rPr>
+              <w:t>R</w:t>
+            </w:r>
+          </w:p>
+        </w:tc>
+        <w:tc>
+          <w:tcPr>
+            <w:tcW w:w="961" w:type="dxa"/>
+          </w:tcPr>
+          <w:p>
+            <w:pPr>
+              <w:rPr>
+                <w:rFonts w:cstheme="minorHAnsi"/>
+                <w:sz w:val="24"/>
+                <w:szCs w:val="24"/>
+              </w:rPr>
+            </w:pPr>
+          </w:p>
+        </w:tc>
+        <w:tc>
+          <w:tcPr>
+            <w:tcW w:w="961" w:type="dxa"/>
+          </w:tcPr>
+          <w:p>
+            <w:pPr>
+              <w:rPr>
+                <w:rFonts w:cstheme="minorHAnsi"/>
+                <w:sz w:val="24"/>
+                <w:szCs w:val="24"/>
+              </w:rPr>
+            </w:pPr>
+          </w:p>
+        </w:tc>
+        <w:tc>
+          <w:tcPr>
+            <w:tcW w:w="961" w:type="dxa"/>
+          </w:tcPr>
+          <w:p>
+            <w:pPr>
+              <w:rPr>
+                <w:rFonts w:cstheme="minorHAnsi"/>
+                <w:sz w:val="24"/>
+                <w:szCs w:val="24"/>
+              </w:rPr>
+            </w:pPr>
+          </w:p>
+        </w:tc>
+        <w:tc>
+          <w:tcPr>
+            <w:tcW w:w="961" w:type="dxa"/>
+          </w:tcPr>
+          <w:p>
+            <w:pPr>
+              <w:rPr>
+                <w:rFonts w:cstheme="minorHAnsi"/>
+                <w:sz w:val="24"/>
+                <w:szCs w:val="24"/>
+              </w:rPr>
+            </w:pPr>
+          </w:p>
+        </w:tc>
+      </w:tr>
+      <w:tr>
+        <w:tc>
+          <w:tcPr>
+            <w:tcW w:w="960" w:type="dxa"/>
+          </w:tcPr>
+          <w:p>
+            <w:pPr>
+              <w:rPr>
+                <w:rFonts w:cstheme="minorHAnsi"/>
+                <w:b/>
+                <w:sz w:val="24"/>
+                <w:szCs w:val="24"/>
+              </w:rPr>
+            </w:pPr>
+            <w:proofErr w:type="gramStart"/>
+            <w:r>
+              <w:rPr>
+                <w:rFonts w:cstheme="minorHAnsi"/>
+                <w:b/>
+                <w:sz w:val="24"/>
+                <w:szCs w:val="24"/>
+              </w:rPr>
+              <w:t>4</w:t>
+            </w:r>
+            <w:proofErr w:type="gramEnd"/>
+          </w:p>
+        </w:tc>
+        <w:tc>
+          <w:tcPr>
+            <w:tcW w:w="960" w:type="dxa"/>
+          </w:tcPr>
+          <w:p>
+            <w:pPr>
+              <w:rPr>
+                <w:rFonts w:cstheme="minorHAnsi"/>
+                <w:sz w:val="24"/>
+                <w:szCs w:val="24"/>
+              </w:rPr>
+            </w:pPr>
+          </w:p>
+        </w:tc>
+        <w:tc>
+          <w:tcPr>
+            <w:tcW w:w="960" w:type="dxa"/>
+          </w:tcPr>
+          <w:p>
+            <w:pPr>
+              <w:rPr>
+                <w:rFonts w:cstheme="minorHAnsi"/>
+                <w:sz w:val="24"/>
+                <w:szCs w:val="24"/>
+              </w:rPr>
+            </w:pPr>
+          </w:p>
+        </w:tc>
+        <w:tc>
+          <w:tcPr>
+            <w:tcW w:w="960" w:type="dxa"/>
+          </w:tcPr>
+          <w:p>
+            <w:pPr>
+              <w:rPr>
+                <w:rFonts w:cstheme="minorHAnsi"/>
+                <w:sz w:val="24"/>
+                <w:szCs w:val="24"/>
+              </w:rPr>
+            </w:pPr>
+            <w:r>
+              <w:rPr>
+                <w:rFonts w:cstheme="minorHAnsi"/>
+                <w:sz w:val="24"/>
+                <w:szCs w:val="24"/>
+              </w:rPr>
+              <w:t>R</w:t>
+            </w:r>
+          </w:p>
+        </w:tc>
+        <w:tc>
+          <w:tcPr>
+            <w:tcW w:w="960" w:type="dxa"/>
+          </w:tcPr>
+          <w:p>
+            <w:pPr>
+              <w:rPr>
+                <w:rFonts w:cstheme="minorHAnsi"/>
+                <w:sz w:val="24"/>
+                <w:szCs w:val="24"/>
+              </w:rPr>
+            </w:pPr>
+          </w:p>
+        </w:tc>
+        <w:tc>
+          <w:tcPr>
+            <w:tcW w:w="961" w:type="dxa"/>
+          </w:tcPr>
+          <w:p>
+            <w:pPr>
+              <w:rPr>
+                <w:rFonts w:cstheme="minorHAnsi"/>
+                <w:sz w:val="24"/>
+                <w:szCs w:val="24"/>
+              </w:rPr>
+            </w:pPr>
+            <w:r>
+              <w:rPr>
+                <w:rFonts w:cstheme="minorHAnsi"/>
+                <w:sz w:val="24"/>
+                <w:szCs w:val="24"/>
+              </w:rPr>
+              <w:t>R</w:t>
+            </w:r>
+          </w:p>
+        </w:tc>
+        <w:tc>
+          <w:tcPr>
+            <w:tcW w:w="961" w:type="dxa"/>
+          </w:tcPr>
+          <w:p>
+            <w:pPr>
+              <w:rPr>
+                <w:rFonts w:cstheme="minorHAnsi"/>
+                <w:sz w:val="24"/>
+                <w:szCs w:val="24"/>
+              </w:rPr>
+            </w:pPr>
+          </w:p>
+        </w:tc>
+        <w:tc>
+          <w:tcPr>
+            <w:tcW w:w="961" w:type="dxa"/>
+          </w:tcPr>
+          <w:p>
+            <w:pPr>
+              <w:rPr>
+                <w:rFonts w:cstheme="minorHAnsi"/>
+                <w:sz w:val="24"/>
+                <w:szCs w:val="24"/>
+              </w:rPr>
+            </w:pPr>
+          </w:p>
+        </w:tc>
+        <w:tc>
+          <w:tcPr>
+            <w:tcW w:w="961" w:type="dxa"/>
+          </w:tcPr>
+          <w:p>
+            <w:pPr>
+              <w:rPr>
+                <w:rFonts w:cstheme="minorHAnsi"/>
+                <w:sz w:val="24"/>
+                <w:szCs w:val="24"/>
+              </w:rPr>
+            </w:pPr>
+          </w:p>
+        </w:tc>
+      </w:tr>
+      <w:tr>
+        <w:tc>
+          <w:tcPr>
+            <w:tcW w:w="960" w:type="dxa"/>
+          </w:tcPr>
+          <w:p>
+            <w:pPr>
+              <w:rPr>
+                <w:rFonts w:cstheme="minorHAnsi"/>
+                <w:b/>
+                <w:sz w:val="24"/>
+                <w:szCs w:val="24"/>
+              </w:rPr>
+            </w:pPr>
+            <w:proofErr w:type="gramStart"/>
+            <w:r>
+              <w:rPr>
+                <w:rFonts w:cstheme="minorHAnsi"/>
+                <w:b/>
+                <w:sz w:val="24"/>
+                <w:szCs w:val="24"/>
+              </w:rPr>
+              <w:t>5</w:t>
+            </w:r>
+            <w:proofErr w:type="gramEnd"/>
+          </w:p>
+        </w:tc>
+        <w:tc>
+          <w:tcPr>
+            <w:tcW w:w="960" w:type="dxa"/>
+          </w:tcPr>
+          <w:p>
+            <w:pPr>
+              <w:rPr>
+                <w:rFonts w:cstheme="minorHAnsi"/>
+                <w:sz w:val="24"/>
+                <w:szCs w:val="24"/>
+              </w:rPr>
+            </w:pPr>
+          </w:p>
+        </w:tc>
+        <w:tc>
+          <w:tcPr>
+            <w:tcW w:w="960" w:type="dxa"/>
+          </w:tcPr>
+          <w:p>
+            <w:pPr>
+              <w:rPr>
+                <w:rFonts w:cstheme="minorHAnsi"/>
+                <w:sz w:val="24"/>
+                <w:szCs w:val="24"/>
+              </w:rPr>
+            </w:pPr>
+          </w:p>
+        </w:tc>
+        <w:tc>
+          <w:tcPr>
+            <w:tcW w:w="960" w:type="dxa"/>
+          </w:tcPr>
+          <w:p>
+            <w:pPr>
+              <w:rPr>
+                <w:rFonts w:cstheme="minorHAnsi"/>
+                <w:sz w:val="24"/>
+                <w:szCs w:val="24"/>
+              </w:rPr>
+            </w:pPr>
+          </w:p>
+        </w:tc>
+        <w:tc>
+          <w:tcPr>
+            <w:tcW w:w="960" w:type="dxa"/>
+          </w:tcPr>
+          <w:p>
+            <w:pPr>
+              <w:rPr>
+                <w:rFonts w:cstheme="minorHAnsi"/>
+                <w:sz w:val="24"/>
+                <w:szCs w:val="24"/>
+              </w:rPr>
+            </w:pPr>
+            <w:r>
+              <w:rPr>
+                <w:rFonts w:cstheme="minorHAnsi"/>
+                <w:sz w:val="24"/>
+                <w:szCs w:val="24"/>
+              </w:rPr>
+              <w:t>R</w:t>
+            </w:r>
+          </w:p>
+        </w:tc>
+        <w:tc>
+          <w:tcPr>
+            <w:tcW w:w="961" w:type="dxa"/>
+          </w:tcPr>
+          <w:p>
+            <w:pPr>
+              <w:rPr>
+                <w:rFonts w:cstheme="minorHAnsi"/>
+                <w:sz w:val="24"/>
+                <w:szCs w:val="24"/>
+              </w:rPr>
+            </w:pPr>
+          </w:p>
+        </w:tc>
+        <w:tc>
+          <w:tcPr>
+            <w:tcW w:w="961" w:type="dxa"/>
+          </w:tcPr>
+          <w:p>
+            <w:pPr>
+              <w:rPr>
+                <w:rFonts w:cstheme="minorHAnsi"/>
+                <w:sz w:val="24"/>
+                <w:szCs w:val="24"/>
+              </w:rPr>
+            </w:pPr>
+          </w:p>
+        </w:tc>
+        <w:tc>
+          <w:tcPr>
+            <w:tcW w:w="961" w:type="dxa"/>
+          </w:tcPr>
+          <w:p>
+            <w:pPr>
+              <w:rPr>
+                <w:rFonts w:cstheme="minorHAnsi"/>
+                <w:sz w:val="24"/>
+                <w:szCs w:val="24"/>
+              </w:rPr>
+            </w:pPr>
+            <w:r>
+              <w:rPr>
+                <w:rFonts w:cstheme="minorHAnsi"/>
+                <w:sz w:val="24"/>
+                <w:szCs w:val="24"/>
+              </w:rPr>
+              <w:t>R</w:t>
+            </w:r>
+          </w:p>
+        </w:tc>
+        <w:tc>
+          <w:tcPr>
+            <w:tcW w:w="961" w:type="dxa"/>
+          </w:tcPr>
+          <w:p>
+            <w:pPr>
+              <w:rPr>
+                <w:rFonts w:cstheme="minorHAnsi"/>
+                <w:sz w:val="24"/>
+                <w:szCs w:val="24"/>
+              </w:rPr>
+            </w:pPr>
+            <w:r>
+              <w:rPr>
+                <w:rFonts w:cstheme="minorHAnsi"/>
+                <w:sz w:val="24"/>
+                <w:szCs w:val="24"/>
+              </w:rPr>
+              <w:t>R</w:t>
+            </w:r>
+          </w:p>
+        </w:tc>
+      </w:tr>
+      <w:tr>
+        <w:tc>
+          <w:tcPr>
+            <w:tcW w:w="960" w:type="dxa"/>
+          </w:tcPr>
+          <w:p>
+            <w:pPr>
+              <w:rPr>
+                <w:rFonts w:cstheme="minorHAnsi"/>
+                <w:b/>
+                <w:sz w:val="24"/>
+                <w:szCs w:val="24"/>
+              </w:rPr>
+            </w:pPr>
+            <w:proofErr w:type="gramStart"/>
+            <w:r>
+              <w:rPr>
+                <w:rFonts w:cstheme="minorHAnsi"/>
+                <w:b/>
+                <w:sz w:val="24"/>
+                <w:szCs w:val="24"/>
+              </w:rPr>
+              <w:t>6</w:t>
+            </w:r>
+            <w:proofErr w:type="gramEnd"/>
+          </w:p>
+        </w:tc>
+        <w:tc>
+          <w:tcPr>
+            <w:tcW w:w="960" w:type="dxa"/>
+          </w:tcPr>
+          <w:p>
+            <w:pPr>
+              <w:rPr>
+                <w:rFonts w:cstheme="minorHAnsi"/>
+                <w:sz w:val="24"/>
+                <w:szCs w:val="24"/>
+              </w:rPr>
+            </w:pPr>
+          </w:p>
+        </w:tc>
+        <w:tc>
+          <w:tcPr>
+            <w:tcW w:w="960" w:type="dxa"/>
+          </w:tcPr>
+          <w:p>
+            <w:pPr>
+              <w:rPr>
+                <w:rFonts w:cstheme="minorHAnsi"/>
+                <w:sz w:val="24"/>
+                <w:szCs w:val="24"/>
+              </w:rPr>
+            </w:pPr>
+          </w:p>
+        </w:tc>
+        <w:tc>
+          <w:tcPr>
+            <w:tcW w:w="960" w:type="dxa"/>
+          </w:tcPr>
+          <w:p>
+            <w:pPr>
+              <w:rPr>
+                <w:rFonts w:cstheme="minorHAnsi"/>
+                <w:sz w:val="24"/>
+                <w:szCs w:val="24"/>
+              </w:rPr>
+            </w:pPr>
+          </w:p>
+        </w:tc>
+        <w:tc>
+          <w:tcPr>
+            <w:tcW w:w="960" w:type="dxa"/>
+          </w:tcPr>
+          <w:p>
+            <w:pPr>
+              <w:rPr>
+                <w:rFonts w:cstheme="minorHAnsi"/>
+                <w:sz w:val="24"/>
+                <w:szCs w:val="24"/>
+              </w:rPr>
+            </w:pPr>
+            <w:r>
+              <w:rPr>
+                <w:rFonts w:cstheme="minorHAnsi"/>
+                <w:sz w:val="24"/>
+                <w:szCs w:val="24"/>
+              </w:rPr>
+              <w:t>D</w:t>
+            </w:r>
+          </w:p>
+        </w:tc>
+        <w:tc>
+          <w:tcPr>
+            <w:tcW w:w="961" w:type="dxa"/>
+          </w:tcPr>
+          <w:p>
+            <w:pPr>
+              <w:rPr>
+                <w:rFonts w:cstheme="minorHAnsi"/>
+                <w:sz w:val="24"/>
+                <w:szCs w:val="24"/>
+              </w:rPr>
+            </w:pPr>
+            <w:r>
+              <w:rPr>
+                <w:rFonts w:cstheme="minorHAnsi"/>
+                <w:sz w:val="24"/>
+                <w:szCs w:val="24"/>
+              </w:rPr>
+              <w:t>D</w:t>
+            </w:r>
+          </w:p>
+        </w:tc>
+        <w:tc>
+          <w:tcPr>
+            <w:tcW w:w="961" w:type="dxa"/>
+          </w:tcPr>
+          <w:p>
+            <w:pPr>
+              <w:rPr>
+                <w:rFonts w:cstheme="minorHAnsi"/>
+                <w:sz w:val="24"/>
+                <w:szCs w:val="24"/>
+              </w:rPr>
+            </w:pPr>
+          </w:p>
+        </w:tc>
+        <w:tc>
+          <w:tcPr>
+            <w:tcW w:w="961" w:type="dxa"/>
+          </w:tcPr>
+          <w:p>
+            <w:pPr>
+              <w:rPr>
+                <w:rFonts w:cstheme="minorHAnsi"/>
+                <w:sz w:val="24"/>
+                <w:szCs w:val="24"/>
+              </w:rPr>
+            </w:pPr>
+          </w:p>
+        </w:tc>
+        <w:tc>
+          <w:tcPr>
+            <w:tcW w:w="961" w:type="dxa"/>
+          </w:tcPr>
+          <w:p>
+            <w:pPr>
+              <w:rPr>
+                <w:rFonts w:cstheme="minorHAnsi"/>
+                <w:sz w:val="24"/>
+                <w:szCs w:val="24"/>
+              </w:rPr>
+            </w:pPr>
+          </w:p>
+        </w:tc>
+      </w:tr>
+      <w:tr>
+        <w:tc>
+          <w:tcPr>
+            <w:tcW w:w="960" w:type="dxa"/>
+          </w:tcPr>
+          <w:p>
+            <w:pPr>
+              <w:rPr>
+                <w:rFonts w:cstheme="minorHAnsi"/>
+                <w:b/>
+                <w:sz w:val="24"/>
+                <w:szCs w:val="24"/>
+              </w:rPr>
+            </w:pPr>
+            <w:proofErr w:type="gramStart"/>
+            <w:r>
+              <w:rPr>
+                <w:rFonts w:cstheme="minorHAnsi"/>
+                <w:b/>
+                <w:sz w:val="24"/>
+                <w:szCs w:val="24"/>
+              </w:rPr>
+              <w:t>7</w:t>
+            </w:r>
+            <w:proofErr w:type="gramEnd"/>
+          </w:p>
+        </w:tc>
+        <w:tc>
+          <w:tcPr>
+            <w:tcW w:w="960" w:type="dxa"/>
+          </w:tcPr>
+          <w:p>
+            <w:pPr>
+              <w:rPr>
+                <w:rFonts w:cstheme="minorHAnsi"/>
+                <w:sz w:val="24"/>
+                <w:szCs w:val="24"/>
+              </w:rPr>
+            </w:pPr>
+          </w:p>
+        </w:tc>
+        <w:tc>
+          <w:tcPr>
+            <w:tcW w:w="960" w:type="dxa"/>
+          </w:tcPr>
+          <w:p>
+            <w:pPr>
+              <w:rPr>
+                <w:rFonts w:cstheme="minorHAnsi"/>
+                <w:sz w:val="24"/>
+                <w:szCs w:val="24"/>
+              </w:rPr>
+            </w:pPr>
+          </w:p>
+        </w:tc>
+        <w:tc>
+          <w:tcPr>
+            <w:tcW w:w="960" w:type="dxa"/>
+          </w:tcPr>
+          <w:p>
+            <w:pPr>
+              <w:rPr>
+                <w:rFonts w:cstheme="minorHAnsi"/>
+                <w:sz w:val="24"/>
+                <w:szCs w:val="24"/>
+              </w:rPr>
+            </w:pPr>
+          </w:p>
+        </w:tc>
+        <w:tc>
+          <w:tcPr>
+            <w:tcW w:w="960" w:type="dxa"/>
+          </w:tcPr>
+          <w:p>
+            <w:pPr>
+              <w:rPr>
+                <w:rFonts w:cstheme="minorHAnsi"/>
+                <w:sz w:val="24"/>
+                <w:szCs w:val="24"/>
+              </w:rPr>
+            </w:pPr>
+            <w:r>
+              <w:rPr>
+                <w:rFonts w:cstheme="minorHAnsi"/>
+                <w:sz w:val="24"/>
+                <w:szCs w:val="24"/>
+              </w:rPr>
+              <w:t>D</w:t>
+            </w:r>
+          </w:p>
+        </w:tc>
+        <w:tc>
+          <w:tcPr>
+            <w:tcW w:w="961" w:type="dxa"/>
+          </w:tcPr>
+          <w:p>
+            <w:pPr>
+              <w:rPr>
+                <w:rFonts w:cstheme="minorHAnsi"/>
+                <w:sz w:val="24"/>
+                <w:szCs w:val="24"/>
+              </w:rPr>
+            </w:pPr>
+            <w:r>
+              <w:rPr>
+                <w:rFonts w:cstheme="minorHAnsi"/>
+                <w:sz w:val="24"/>
+                <w:szCs w:val="24"/>
+              </w:rPr>
+              <w:t>R</w:t>
+            </w:r>
+          </w:p>
+        </w:tc>
+        <w:tc>
+          <w:tcPr>
+            <w:tcW w:w="961" w:type="dxa"/>
+          </w:tcPr>
+          <w:p>
+            <w:pPr>
+              <w:rPr>
+                <w:rFonts w:cstheme="minorHAnsi"/>
+                <w:sz w:val="24"/>
+                <w:szCs w:val="24"/>
+              </w:rPr>
+            </w:pPr>
+          </w:p>
+        </w:tc>
+        <w:tc>
+          <w:tcPr>
+            <w:tcW w:w="961" w:type="dxa"/>
+          </w:tcPr>
+          <w:p>
+            <w:pPr>
+              <w:rPr>
+                <w:rFonts w:cstheme="minorHAnsi"/>
+                <w:sz w:val="24"/>
+                <w:szCs w:val="24"/>
+              </w:rPr>
+            </w:pPr>
+          </w:p>
+        </w:tc>
+        <w:tc>
+          <w:tcPr>
+            <w:tcW w:w="961" w:type="dxa"/>
+          </w:tcPr>
+          <w:p>
+            <w:pPr>
+              <w:rPr>
+                <w:rFonts w:cstheme="minorHAnsi"/>
+                <w:sz w:val="24"/>
+                <w:szCs w:val="24"/>
+              </w:rPr>
+            </w:pPr>
+          </w:p>
+        </w:tc>
+      </w:tr>
+      <w:tr>
+        <w:tc>
+          <w:tcPr>
+            <w:tcW w:w="960" w:type="dxa"/>
+          </w:tcPr>
+          <w:p>
+            <w:pPr>
+              <w:rPr>
+                <w:rFonts w:cstheme="minorHAnsi"/>
+                <w:b/>
+                <w:sz w:val="24"/>
+                <w:szCs w:val="24"/>
+              </w:rPr>
+            </w:pPr>
+            <w:proofErr w:type="gramStart"/>
+            <w:r>
+              <w:rPr>
+                <w:rFonts w:cstheme="minorHAnsi"/>
+                <w:b/>
+                <w:sz w:val="24"/>
+                <w:szCs w:val="24"/>
+              </w:rPr>
+              <w:t>8</w:t>
+            </w:r>
+            <w:proofErr w:type="gramEnd"/>
+          </w:p>
+        </w:tc>
+        <w:tc>
+          <w:tcPr>
+            <w:tcW w:w="960" w:type="dxa"/>
+          </w:tcPr>
+          <w:p>
+            <w:pPr>
+              <w:rPr>
+                <w:rFonts w:cstheme="minorHAnsi"/>
+                <w:sz w:val="24"/>
+                <w:szCs w:val="24"/>
+              </w:rPr>
+            </w:pPr>
+          </w:p>
+        </w:tc>
+        <w:tc>
+          <w:tcPr>
+            <w:tcW w:w="960" w:type="dxa"/>
+          </w:tcPr>
+          <w:p>
+            <w:pPr>
+              <w:rPr>
+                <w:rFonts w:cstheme="minorHAnsi"/>
+                <w:sz w:val="24"/>
+                <w:szCs w:val="24"/>
+              </w:rPr>
+            </w:pPr>
+          </w:p>
+        </w:tc>
+        <w:tc>
+          <w:tcPr>
+            <w:tcW w:w="960" w:type="dxa"/>
+          </w:tcPr>
+          <w:p>
+            <w:pPr>
+              <w:rPr>
+                <w:rFonts w:cstheme="minorHAnsi"/>
+                <w:sz w:val="24"/>
+                <w:szCs w:val="24"/>
+              </w:rPr>
+            </w:pPr>
+          </w:p>
+        </w:tc>
+        <w:tc>
+          <w:tcPr>
+            <w:tcW w:w="960" w:type="dxa"/>
+          </w:tcPr>
+          <w:p>
+            <w:pPr>
+              <w:rPr>
+                <w:rFonts w:cstheme="minorHAnsi"/>
+                <w:sz w:val="24"/>
+                <w:szCs w:val="24"/>
+              </w:rPr>
+            </w:pPr>
+            <w:r>
+              <w:rPr>
+                <w:rFonts w:cstheme="minorHAnsi"/>
+                <w:sz w:val="24"/>
+                <w:szCs w:val="24"/>
+              </w:rPr>
+              <w:t>D</w:t>
+            </w:r>
+          </w:p>
+        </w:tc>
+        <w:tc>
+          <w:tcPr>
+            <w:tcW w:w="961" w:type="dxa"/>
+          </w:tcPr>
+          <w:p>
+            <w:pPr>
+              <w:rPr>
+                <w:rFonts w:cstheme="minorHAnsi"/>
+                <w:sz w:val="24"/>
+                <w:szCs w:val="24"/>
+              </w:rPr>
+            </w:pPr>
+            <w:r>
+              <w:rPr>
+                <w:rFonts w:cstheme="minorHAnsi"/>
+                <w:sz w:val="24"/>
+                <w:szCs w:val="24"/>
+              </w:rPr>
+              <w:t>R</w:t>
+            </w:r>
+          </w:p>
+        </w:tc>
+        <w:tc>
+          <w:tcPr>
+            <w:tcW w:w="961" w:type="dxa"/>
+          </w:tcPr>
+          <w:p>
+            <w:pPr>
+              <w:rPr>
+                <w:rFonts w:cstheme="minorHAnsi"/>
+                <w:sz w:val="24"/>
+                <w:szCs w:val="24"/>
+              </w:rPr>
+            </w:pPr>
+          </w:p>
+        </w:tc>
+        <w:tc>
+          <w:tcPr>
+            <w:tcW w:w="961" w:type="dxa"/>
+          </w:tcPr>
+          <w:p>
+            <w:pPr>
+              <w:rPr>
+                <w:rFonts w:cstheme="minorHAnsi"/>
+                <w:sz w:val="24"/>
+                <w:szCs w:val="24"/>
+              </w:rPr>
+            </w:pPr>
+          </w:p>
+        </w:tc>
+        <w:tc>
+          <w:tcPr>
+            <w:tcW w:w="961" w:type="dxa"/>
+          </w:tcPr>
+          <w:p>
+            <w:pPr>
+              <w:rPr>
+                <w:rFonts w:cstheme="minorHAnsi"/>
+                <w:sz w:val="24"/>
+                <w:szCs w:val="24"/>
+              </w:rPr>
+            </w:pPr>
+          </w:p>
+        </w:tc>
+      </w:tr>
+    </w:tbl>
+    <w:p>
+      <w:pPr>
+        <w:pStyle w:val="PargrafodaLista"/>
+        <w:rPr>
+          <w:sz w:val="24"/>
+          <w:szCs w:val="24"/>
+        </w:rPr>
+      </w:pPr>
+    </w:p>
+    <w:p>
+      <w:pPr>
+        <w:pStyle w:val="PargrafodaLista"/>
+        <w:rPr>
+          <w:b/>
+          <w:sz w:val="24"/>
+          <w:szCs w:val="24"/>
+        </w:rPr>
+      </w:pPr>
       <w:r>
-        <w:t>Rastreabilidade</w:t>
+        <w:rPr>
+          <w:b/>
+          <w:sz w:val="24"/>
+          <w:szCs w:val="24"/>
+        </w:rPr>
+        <w:t>D – DEPENDENTE</w:t>
       </w:r>
-      <w:bookmarkEnd w:id="1"/>
-      <w:proofErr w:type="spellEnd"/>
+    </w:p>
+    <w:p>
+      <w:pPr>
+        <w:pStyle w:val="PargrafodaLista"/>
+        <w:rPr>
+          <w:b/>
+          <w:sz w:val="24"/>
+          <w:szCs w:val="24"/>
+        </w:rPr>
+      </w:pPr>
+      <w:r>
+        <w:rPr>
+          <w:b/>
+          <w:sz w:val="24"/>
+          <w:szCs w:val="24"/>
+        </w:rPr>
+        <w:t xml:space="preserve">R – RELACIONADO </w:t>
+      </w:r>
     </w:p>
     <w:p>
       <w:pPr>
@@ -3755,8 +5406,8 @@
       </w:pPr>
     </w:p>
     <w:sectPr>
-      <w:headerReference w:type="default" r:id="rId8"/>
-      <w:footerReference w:type="default" r:id="rId9"/>
+      <w:headerReference w:type="default" r:id="rId9"/>
+      <w:footerReference w:type="default" r:id="rId10"/>
       <w:pgSz w:w="11906" w:h="16838"/>
       <w:pgMar w:top="1417" w:right="1701" w:bottom="1417" w:left="1701" w:header="708" w:footer="708" w:gutter="0"/>
       <w:cols w:space="708"/>
@@ -3767,7 +5418,7 @@
 </file>
 
 <file path=word/endnotes.xml><?xml version="1.0" encoding="utf-8"?>
-<w:endnotes xmlns:ve="http://schemas.openxmlformats.org/markup-compatibility/2006" xmlns:o="urn:schemas-microsoft-com:office:office" xmlns:r="http://schemas.openxmlformats.org/officeDocument/2006/relationships" xmlns:m="http://schemas.openxmlformats.org/officeDocument/2006/math" xmlns:v="urn:schemas-microsoft-com:vml" xmlns:wp="http://schemas.openxmlformats.org/drawingml/2006/wordprocessingDrawing" xmlns:w10="urn:schemas-microsoft-com:office:word" xmlns:w="http://schemas.openxmlformats.org/wordprocessingml/2006/main" xmlns:wne="http://schemas.microsoft.com/office/word/2006/wordml">
+<w:endnotes xmlns:wpc="http://schemas.microsoft.com/office/word/2010/wordprocessingCanvas" xmlns:mc="http://schemas.openxmlformats.org/markup-compatibility/2006" xmlns:o="urn:schemas-microsoft-com:office:office" xmlns:r="http://schemas.openxmlformats.org/officeDocument/2006/relationships" xmlns:m="http://schemas.openxmlformats.org/officeDocument/2006/math" xmlns:v="urn:schemas-microsoft-com:vml" xmlns:wp14="http://schemas.microsoft.com/office/word/2010/wordprocessingDrawing" xmlns:wp="http://schemas.openxmlformats.org/drawingml/2006/wordprocessingDrawing" xmlns:w10="urn:schemas-microsoft-com:office:word" xmlns:w="http://schemas.openxmlformats.org/wordprocessingml/2006/main" xmlns:w14="http://schemas.microsoft.com/office/word/2010/wordml" xmlns:wpg="http://schemas.microsoft.com/office/word/2010/wordprocessingGroup" xmlns:wpi="http://schemas.microsoft.com/office/word/2010/wordprocessingInk" xmlns:wne="http://schemas.microsoft.com/office/word/2006/wordml" xmlns:wps="http://schemas.microsoft.com/office/word/2010/wordprocessingShape" mc:Ignorable="w14 wp14">
   <w:endnote w:type="separator" w:id="-1">
     <w:p>
       <w:pPr>
@@ -3792,7 +5443,7 @@
 </file>
 
 <file path=word/footer1.xml><?xml version="1.0" encoding="utf-8"?>
-<w:ftr xmlns:ve="http://schemas.openxmlformats.org/markup-compatibility/2006" xmlns:o="urn:schemas-microsoft-com:office:office" xmlns:r="http://schemas.openxmlformats.org/officeDocument/2006/relationships" xmlns:m="http://schemas.openxmlformats.org/officeDocument/2006/math" xmlns:v="urn:schemas-microsoft-com:vml" xmlns:wp="http://schemas.openxmlformats.org/drawingml/2006/wordprocessingDrawing" xmlns:w10="urn:schemas-microsoft-com:office:word" xmlns:w="http://schemas.openxmlformats.org/wordprocessingml/2006/main" xmlns:wne="http://schemas.microsoft.com/office/word/2006/wordml">
+<w:ftr xmlns:wpc="http://schemas.microsoft.com/office/word/2010/wordprocessingCanvas" xmlns:mc="http://schemas.openxmlformats.org/markup-compatibility/2006" xmlns:o="urn:schemas-microsoft-com:office:office" xmlns:r="http://schemas.openxmlformats.org/officeDocument/2006/relationships" xmlns:m="http://schemas.openxmlformats.org/officeDocument/2006/math" xmlns:v="urn:schemas-microsoft-com:vml" xmlns:wp14="http://schemas.microsoft.com/office/word/2010/wordprocessingDrawing" xmlns:wp="http://schemas.openxmlformats.org/drawingml/2006/wordprocessingDrawing" xmlns:w10="urn:schemas-microsoft-com:office:word" xmlns:w="http://schemas.openxmlformats.org/wordprocessingml/2006/main" xmlns:w14="http://schemas.microsoft.com/office/word/2010/wordml" xmlns:wpg="http://schemas.microsoft.com/office/word/2010/wordprocessingGroup" xmlns:wpi="http://schemas.microsoft.com/office/word/2010/wordprocessingInk" xmlns:wne="http://schemas.microsoft.com/office/word/2006/wordml" xmlns:wps="http://schemas.microsoft.com/office/word/2010/wordprocessingShape" mc:Ignorable="w14 wp14">
   <w:sdt>
     <w:sdtPr>
       <w:id w:val="2063630127"/>
@@ -3801,20 +5452,34 @@
         <w:docPartUnique/>
       </w:docPartObj>
     </w:sdtPr>
+    <w:sdtEndPr/>
     <w:sdtContent>
       <w:p>
         <w:pPr>
           <w:pStyle w:val="Rodap"/>
           <w:jc w:val="center"/>
         </w:pPr>
-        <w:fldSimple w:instr=" PAGE   \* MERGEFORMAT ">
-          <w:r>
-            <w:rPr>
-              <w:noProof/>
-            </w:rPr>
-            <w:t>5</w:t>
-          </w:r>
-        </w:fldSimple>
+        <w:r>
+          <w:fldChar w:fldCharType="begin"/>
+        </w:r>
+        <w:r>
+          <w:instrText xml:space="preserve"> PAGE   \* MERGEFORMAT </w:instrText>
+        </w:r>
+        <w:r>
+          <w:fldChar w:fldCharType="separate"/>
+        </w:r>
+        <w:r>
+          <w:rPr>
+            <w:noProof/>
+          </w:rPr>
+          <w:t>1</w:t>
+        </w:r>
+        <w:r>
+          <w:rPr>
+            <w:noProof/>
+          </w:rPr>
+          <w:fldChar w:fldCharType="end"/>
+        </w:r>
       </w:p>
     </w:sdtContent>
   </w:sdt>
@@ -3827,7 +5492,7 @@
 </file>
 
 <file path=word/footnotes.xml><?xml version="1.0" encoding="utf-8"?>
-<w:footnotes xmlns:ve="http://schemas.openxmlformats.org/markup-compatibility/2006" xmlns:o="urn:schemas-microsoft-com:office:office" xmlns:r="http://schemas.openxmlformats.org/officeDocument/2006/relationships" xmlns:m="http://schemas.openxmlformats.org/officeDocument/2006/math" xmlns:v="urn:schemas-microsoft-com:vml" xmlns:wp="http://schemas.openxmlformats.org/drawingml/2006/wordprocessingDrawing" xmlns:w10="urn:schemas-microsoft-com:office:word" xmlns:w="http://schemas.openxmlformats.org/wordprocessingml/2006/main" xmlns:wne="http://schemas.microsoft.com/office/word/2006/wordml">
+<w:footnotes xmlns:wpc="http://schemas.microsoft.com/office/word/2010/wordprocessingCanvas" xmlns:mc="http://schemas.openxmlformats.org/markup-compatibility/2006" xmlns:o="urn:schemas-microsoft-com:office:office" xmlns:r="http://schemas.openxmlformats.org/officeDocument/2006/relationships" xmlns:m="http://schemas.openxmlformats.org/officeDocument/2006/math" xmlns:v="urn:schemas-microsoft-com:vml" xmlns:wp14="http://schemas.microsoft.com/office/word/2010/wordprocessingDrawing" xmlns:wp="http://schemas.openxmlformats.org/drawingml/2006/wordprocessingDrawing" xmlns:w10="urn:schemas-microsoft-com:office:word" xmlns:w="http://schemas.openxmlformats.org/wordprocessingml/2006/main" xmlns:w14="http://schemas.microsoft.com/office/word/2010/wordml" xmlns:wpg="http://schemas.microsoft.com/office/word/2010/wordprocessingGroup" xmlns:wpi="http://schemas.microsoft.com/office/word/2010/wordprocessingInk" xmlns:wne="http://schemas.microsoft.com/office/word/2006/wordml" xmlns:wps="http://schemas.microsoft.com/office/word/2010/wordprocessingShape" mc:Ignorable="w14 wp14">
   <w:footnote w:type="separator" w:id="-1">
     <w:p>
       <w:pPr>
@@ -3852,7 +5517,7 @@
 </file>
 
 <file path=word/header1.xml><?xml version="1.0" encoding="utf-8"?>
-<w:hdr xmlns:ve="http://schemas.openxmlformats.org/markup-compatibility/2006" xmlns:o="urn:schemas-microsoft-com:office:office" xmlns:r="http://schemas.openxmlformats.org/officeDocument/2006/relationships" xmlns:m="http://schemas.openxmlformats.org/officeDocument/2006/math" xmlns:v="urn:schemas-microsoft-com:vml" xmlns:wp="http://schemas.openxmlformats.org/drawingml/2006/wordprocessingDrawing" xmlns:w10="urn:schemas-microsoft-com:office:word" xmlns:w="http://schemas.openxmlformats.org/wordprocessingml/2006/main" xmlns:wne="http://schemas.microsoft.com/office/word/2006/wordml">
+<w:hdr xmlns:wpc="http://schemas.microsoft.com/office/word/2010/wordprocessingCanvas" xmlns:mc="http://schemas.openxmlformats.org/markup-compatibility/2006" xmlns:o="urn:schemas-microsoft-com:office:office" xmlns:r="http://schemas.openxmlformats.org/officeDocument/2006/relationships" xmlns:m="http://schemas.openxmlformats.org/officeDocument/2006/math" xmlns:v="urn:schemas-microsoft-com:vml" xmlns:wp14="http://schemas.microsoft.com/office/word/2010/wordprocessingDrawing" xmlns:wp="http://schemas.openxmlformats.org/drawingml/2006/wordprocessingDrawing" xmlns:w10="urn:schemas-microsoft-com:office:word" xmlns:w="http://schemas.openxmlformats.org/wordprocessingml/2006/main" xmlns:w14="http://schemas.microsoft.com/office/word/2010/wordml" xmlns:wpg="http://schemas.microsoft.com/office/word/2010/wordprocessingGroup" xmlns:wpi="http://schemas.microsoft.com/office/word/2010/wordprocessingInk" xmlns:wne="http://schemas.microsoft.com/office/word/2006/wordml" xmlns:wps="http://schemas.microsoft.com/office/word/2010/wordprocessingShape" mc:Ignorable="w14 wp14">
   <w:p>
     <w:pPr>
       <w:pStyle w:val="Cabealho"/>
@@ -3860,7 +5525,6 @@
     <w:r>
       <w:rPr>
         <w:noProof/>
-        <w:lang w:eastAsia="pt-BR"/>
       </w:rPr>
       <w:drawing>
         <wp:anchor distT="0" distB="0" distL="114300" distR="114300" simplePos="0" relativeHeight="251659264" behindDoc="0" locked="0" layoutInCell="1" allowOverlap="1">
@@ -3932,7 +5596,6 @@
     <w:r>
       <w:rPr>
         <w:noProof/>
-        <w:lang w:eastAsia="pt-BR"/>
       </w:rPr>
       <w:drawing>
         <wp:anchor distT="0" distB="0" distL="114300" distR="114300" simplePos="0" relativeHeight="251661312" behindDoc="0" locked="0" layoutInCell="1" allowOverlap="1">
@@ -4007,7 +5670,7 @@
 </file>
 
 <file path=word/numbering.xml><?xml version="1.0" encoding="utf-8"?>
-<w:numbering xmlns:ve="http://schemas.openxmlformats.org/markup-compatibility/2006" xmlns:o="urn:schemas-microsoft-com:office:office" xmlns:r="http://schemas.openxmlformats.org/officeDocument/2006/relationships" xmlns:m="http://schemas.openxmlformats.org/officeDocument/2006/math" xmlns:v="urn:schemas-microsoft-com:vml" xmlns:wp="http://schemas.openxmlformats.org/drawingml/2006/wordprocessingDrawing" xmlns:w10="urn:schemas-microsoft-com:office:word" xmlns:w="http://schemas.openxmlformats.org/wordprocessingml/2006/main" xmlns:wne="http://schemas.microsoft.com/office/word/2006/wordml">
+<w:numbering xmlns:wpc="http://schemas.microsoft.com/office/word/2010/wordprocessingCanvas" xmlns:mc="http://schemas.openxmlformats.org/markup-compatibility/2006" xmlns:o="urn:schemas-microsoft-com:office:office" xmlns:r="http://schemas.openxmlformats.org/officeDocument/2006/relationships" xmlns:m="http://schemas.openxmlformats.org/officeDocument/2006/math" xmlns:v="urn:schemas-microsoft-com:vml" xmlns:wp14="http://schemas.microsoft.com/office/word/2010/wordprocessingDrawing" xmlns:wp="http://schemas.openxmlformats.org/drawingml/2006/wordprocessingDrawing" xmlns:w10="urn:schemas-microsoft-com:office:word" xmlns:w="http://schemas.openxmlformats.org/wordprocessingml/2006/main" xmlns:w14="http://schemas.microsoft.com/office/word/2010/wordml" xmlns:wpg="http://schemas.microsoft.com/office/word/2010/wordprocessingGroup" xmlns:wpi="http://schemas.microsoft.com/office/word/2010/wordprocessingInk" xmlns:wne="http://schemas.microsoft.com/office/word/2006/wordml" xmlns:wps="http://schemas.microsoft.com/office/word/2010/wordprocessingShape" mc:Ignorable="w14 wp14">
   <w:abstractNum w:abstractNumId="0">
     <w:nsid w:val="3CEB3E08"/>
     <w:multiLevelType w:val="hybridMultilevel"/>
@@ -4196,14 +5859,14 @@
 </file>
 
 <file path=word/styles.xml><?xml version="1.0" encoding="utf-8"?>
-<w:styles xmlns:r="http://schemas.openxmlformats.org/officeDocument/2006/relationships" xmlns:w="http://schemas.openxmlformats.org/wordprocessingml/2006/main">
+<w:styles xmlns:mc="http://schemas.openxmlformats.org/markup-compatibility/2006" xmlns:r="http://schemas.openxmlformats.org/officeDocument/2006/relationships" xmlns:w="http://schemas.openxmlformats.org/wordprocessingml/2006/main" xmlns:w14="http://schemas.microsoft.com/office/word/2010/wordml" mc:Ignorable="w14">
   <w:docDefaults>
     <w:rPrDefault>
       <w:rPr>
-        <w:rFonts w:asciiTheme="minorHAnsi" w:eastAsiaTheme="minorHAnsi" w:hAnsiTheme="minorHAnsi" w:cstheme="minorBidi"/>
+        <w:rFonts w:asciiTheme="minorHAnsi" w:eastAsiaTheme="minorEastAsia" w:hAnsiTheme="minorHAnsi" w:cstheme="minorBidi"/>
         <w:sz w:val="22"/>
         <w:szCs w:val="22"/>
-        <w:lang w:val="pt-BR" w:eastAsia="en-US" w:bidi="ar-SA"/>
+        <w:lang w:val="pt-BR" w:eastAsia="pt-BR" w:bidi="ar-SA"/>
       </w:rPr>
     </w:rPrDefault>
     <w:pPrDefault>
@@ -4354,7 +6017,6 @@
   <w:style w:type="paragraph" w:default="1" w:styleId="Normal">
     <w:name w:val="Normal"/>
     <w:qFormat/>
-    <w:rsid w:val="00397C77"/>
   </w:style>
   <w:style w:type="paragraph" w:styleId="Ttulo1">
     <w:name w:val="heading 1"/>
@@ -4390,7 +6052,381 @@
     <w:uiPriority w:val="99"/>
     <w:semiHidden/>
     <w:unhideWhenUsed/>
+    <w:tblPr>
+      <w:tblInd w:w="0" w:type="dxa"/>
+      <w:tblCellMar>
+        <w:top w:w="0" w:type="dxa"/>
+        <w:left w:w="108" w:type="dxa"/>
+        <w:bottom w:w="0" w:type="dxa"/>
+        <w:right w:w="108" w:type="dxa"/>
+      </w:tblCellMar>
+    </w:tblPr>
+  </w:style>
+  <w:style w:type="numbering" w:default="1" w:styleId="Semlista">
+    <w:name w:val="No List"/>
+    <w:uiPriority w:val="99"/>
+    <w:semiHidden/>
+    <w:unhideWhenUsed/>
+  </w:style>
+  <w:style w:type="table" w:styleId="Tabelacomgrade">
+    <w:name w:val="Table Grid"/>
+    <w:basedOn w:val="Tabelanormal"/>
+    <w:uiPriority w:val="59"/>
+    <w:rsid w:val="00397C77"/>
+    <w:pPr>
+      <w:spacing w:after="0" w:line="240" w:lineRule="auto"/>
+    </w:pPr>
+    <w:tblPr>
+      <w:tblInd w:w="0" w:type="dxa"/>
+      <w:tblBorders>
+        <w:top w:val="single" w:sz="4" w:space="0" w:color="auto"/>
+        <w:left w:val="single" w:sz="4" w:space="0" w:color="auto"/>
+        <w:bottom w:val="single" w:sz="4" w:space="0" w:color="auto"/>
+        <w:right w:val="single" w:sz="4" w:space="0" w:color="auto"/>
+        <w:insideH w:val="single" w:sz="4" w:space="0" w:color="auto"/>
+        <w:insideV w:val="single" w:sz="4" w:space="0" w:color="auto"/>
+      </w:tblBorders>
+      <w:tblCellMar>
+        <w:top w:w="0" w:type="dxa"/>
+        <w:left w:w="108" w:type="dxa"/>
+        <w:bottom w:w="0" w:type="dxa"/>
+        <w:right w:w="108" w:type="dxa"/>
+      </w:tblCellMar>
+    </w:tblPr>
+  </w:style>
+  <w:style w:type="paragraph" w:styleId="Cabealho">
+    <w:name w:val="header"/>
+    <w:basedOn w:val="Normal"/>
+    <w:link w:val="CabealhoChar"/>
+    <w:uiPriority w:val="99"/>
+    <w:unhideWhenUsed/>
+    <w:rsid w:val="00397C77"/>
+    <w:pPr>
+      <w:tabs>
+        <w:tab w:val="center" w:pos="4252"/>
+        <w:tab w:val="right" w:pos="8504"/>
+      </w:tabs>
+      <w:spacing w:after="0" w:line="240" w:lineRule="auto"/>
+    </w:pPr>
+  </w:style>
+  <w:style w:type="character" w:customStyle="1" w:styleId="CabealhoChar">
+    <w:name w:val="Cabeçalho Char"/>
+    <w:basedOn w:val="Fontepargpadro"/>
+    <w:link w:val="Cabealho"/>
+    <w:uiPriority w:val="99"/>
+    <w:rsid w:val="00397C77"/>
+  </w:style>
+  <w:style w:type="paragraph" w:styleId="Rodap">
+    <w:name w:val="footer"/>
+    <w:basedOn w:val="Normal"/>
+    <w:link w:val="RodapChar"/>
+    <w:uiPriority w:val="99"/>
+    <w:unhideWhenUsed/>
+    <w:rsid w:val="00397C77"/>
+    <w:pPr>
+      <w:tabs>
+        <w:tab w:val="center" w:pos="4252"/>
+        <w:tab w:val="right" w:pos="8504"/>
+      </w:tabs>
+      <w:spacing w:after="0" w:line="240" w:lineRule="auto"/>
+    </w:pPr>
+  </w:style>
+  <w:style w:type="character" w:customStyle="1" w:styleId="RodapChar">
+    <w:name w:val="Rodapé Char"/>
+    <w:basedOn w:val="Fontepargpadro"/>
+    <w:link w:val="Rodap"/>
+    <w:uiPriority w:val="99"/>
+    <w:rsid w:val="00397C77"/>
+  </w:style>
+  <w:style w:type="paragraph" w:styleId="Textodebalo">
+    <w:name w:val="Balloon Text"/>
+    <w:basedOn w:val="Normal"/>
+    <w:link w:val="TextodebaloChar"/>
+    <w:uiPriority w:val="99"/>
+    <w:semiHidden/>
+    <w:unhideWhenUsed/>
+    <w:rsid w:val="00397C77"/>
+    <w:pPr>
+      <w:spacing w:after="0" w:line="240" w:lineRule="auto"/>
+    </w:pPr>
+    <w:rPr>
+      <w:rFonts w:ascii="Tahoma" w:hAnsi="Tahoma" w:cs="Tahoma"/>
+      <w:sz w:val="16"/>
+      <w:szCs w:val="16"/>
+    </w:rPr>
+  </w:style>
+  <w:style w:type="character" w:customStyle="1" w:styleId="TextodebaloChar">
+    <w:name w:val="Texto de balão Char"/>
+    <w:basedOn w:val="Fontepargpadro"/>
+    <w:link w:val="Textodebalo"/>
+    <w:uiPriority w:val="99"/>
+    <w:semiHidden/>
+    <w:rsid w:val="00397C77"/>
+    <w:rPr>
+      <w:rFonts w:ascii="Tahoma" w:hAnsi="Tahoma" w:cs="Tahoma"/>
+      <w:sz w:val="16"/>
+      <w:szCs w:val="16"/>
+    </w:rPr>
+  </w:style>
+  <w:style w:type="character" w:customStyle="1" w:styleId="Ttulo1Char">
+    <w:name w:val="Título 1 Char"/>
+    <w:basedOn w:val="Fontepargpadro"/>
+    <w:link w:val="Ttulo1"/>
+    <w:uiPriority w:val="9"/>
+    <w:rsid w:val="003C507B"/>
+    <w:rPr>
+      <w:rFonts w:asciiTheme="majorHAnsi" w:eastAsiaTheme="majorEastAsia" w:hAnsiTheme="majorHAnsi" w:cstheme="majorBidi"/>
+      <w:b/>
+      <w:bCs/>
+      <w:color w:val="365F91" w:themeColor="accent1" w:themeShade="BF"/>
+      <w:sz w:val="28"/>
+      <w:szCs w:val="28"/>
+    </w:rPr>
+  </w:style>
+  <w:style w:type="paragraph" w:styleId="CabealhodoSumrio">
+    <w:name w:val="TOC Heading"/>
+    <w:basedOn w:val="Ttulo1"/>
+    <w:next w:val="Normal"/>
+    <w:uiPriority w:val="39"/>
+    <w:semiHidden/>
+    <w:unhideWhenUsed/>
     <w:qFormat/>
+    <w:rsid w:val="003C507B"/>
+    <w:pPr>
+      <w:outlineLvl w:val="9"/>
+    </w:pPr>
+  </w:style>
+  <w:style w:type="paragraph" w:styleId="PargrafodaLista">
+    <w:name w:val="List Paragraph"/>
+    <w:basedOn w:val="Normal"/>
+    <w:uiPriority w:val="34"/>
+    <w:qFormat/>
+    <w:rsid w:val="003C507B"/>
+    <w:pPr>
+      <w:ind w:left="720"/>
+      <w:contextualSpacing/>
+    </w:pPr>
+  </w:style>
+  <w:style w:type="paragraph" w:styleId="Sumrio1">
+    <w:name w:val="toc 1"/>
+    <w:basedOn w:val="Normal"/>
+    <w:next w:val="Normal"/>
+    <w:autoRedefine/>
+    <w:uiPriority w:val="39"/>
+    <w:unhideWhenUsed/>
+    <w:rsid w:val="003C507B"/>
+    <w:pPr>
+      <w:spacing w:after="100"/>
+    </w:pPr>
+  </w:style>
+  <w:style w:type="character" w:styleId="Hyperlink">
+    <w:name w:val="Hyperlink"/>
+    <w:basedOn w:val="Fontepargpadro"/>
+    <w:uiPriority w:val="99"/>
+    <w:unhideWhenUsed/>
+    <w:rsid w:val="003C507B"/>
+    <w:rPr>
+      <w:color w:val="0000FF" w:themeColor="hyperlink"/>
+      <w:u w:val="single"/>
+    </w:rPr>
+  </w:style>
+</w:styles>
+</file>
+
+<file path=word/stylesWithEffects.xml><?xml version="1.0" encoding="utf-8"?>
+<w:styles xmlns:wpc="http://schemas.microsoft.com/office/word/2010/wordprocessingCanvas" xmlns:mc="http://schemas.openxmlformats.org/markup-compatibility/2006" xmlns:o="urn:schemas-microsoft-com:office:office" xmlns:r="http://schemas.openxmlformats.org/officeDocument/2006/relationships" xmlns:m="http://schemas.openxmlformats.org/officeDocument/2006/math" xmlns:v="urn:schemas-microsoft-com:vml" xmlns:wp14="http://schemas.microsoft.com/office/word/2010/wordprocessingDrawing" xmlns:wp="http://schemas.openxmlformats.org/drawingml/2006/wordprocessingDrawing" xmlns:w10="urn:schemas-microsoft-com:office:word" xmlns:w="http://schemas.openxmlformats.org/wordprocessingml/2006/main" xmlns:w14="http://schemas.microsoft.com/office/word/2010/wordml" xmlns:wpg="http://schemas.microsoft.com/office/word/2010/wordprocessingGroup" xmlns:wpi="http://schemas.microsoft.com/office/word/2010/wordprocessingInk" xmlns:wne="http://schemas.microsoft.com/office/word/2006/wordml" xmlns:wps="http://schemas.microsoft.com/office/word/2010/wordprocessingShape" mc:Ignorable="w14 wp14">
+  <w:docDefaults>
+    <w:rPrDefault>
+      <w:rPr>
+        <w:rFonts w:asciiTheme="minorHAnsi" w:eastAsiaTheme="minorEastAsia" w:hAnsiTheme="minorHAnsi" w:cstheme="minorBidi"/>
+        <w:sz w:val="22"/>
+        <w:szCs w:val="22"/>
+        <w:lang w:val="pt-BR" w:eastAsia="pt-BR" w:bidi="ar-SA"/>
+      </w:rPr>
+    </w:rPrDefault>
+    <w:pPrDefault>
+      <w:pPr>
+        <w:spacing w:after="200" w:line="276" w:lineRule="auto"/>
+      </w:pPr>
+    </w:pPrDefault>
+  </w:docDefaults>
+  <w:latentStyles w:defLockedState="0" w:defUIPriority="99" w:defSemiHidden="1" w:defUnhideWhenUsed="1" w:defQFormat="0" w:count="267">
+    <w:lsdException w:name="Normal" w:semiHidden="0" w:uiPriority="0" w:unhideWhenUsed="0" w:qFormat="1"/>
+    <w:lsdException w:name="heading 1" w:semiHidden="0" w:uiPriority="9" w:unhideWhenUsed="0" w:qFormat="1"/>
+    <w:lsdException w:name="heading 2" w:uiPriority="9" w:qFormat="1"/>
+    <w:lsdException w:name="heading 3" w:uiPriority="9" w:qFormat="1"/>
+    <w:lsdException w:name="heading 4" w:uiPriority="9" w:qFormat="1"/>
+    <w:lsdException w:name="heading 5" w:uiPriority="9" w:qFormat="1"/>
+    <w:lsdException w:name="heading 6" w:uiPriority="9" w:qFormat="1"/>
+    <w:lsdException w:name="heading 7" w:uiPriority="9" w:qFormat="1"/>
+    <w:lsdException w:name="heading 8" w:uiPriority="9" w:qFormat="1"/>
+    <w:lsdException w:name="heading 9" w:uiPriority="9" w:qFormat="1"/>
+    <w:lsdException w:name="toc 1" w:uiPriority="39"/>
+    <w:lsdException w:name="toc 2" w:uiPriority="39"/>
+    <w:lsdException w:name="toc 3" w:uiPriority="39"/>
+    <w:lsdException w:name="toc 4" w:uiPriority="39"/>
+    <w:lsdException w:name="toc 5" w:uiPriority="39"/>
+    <w:lsdException w:name="toc 6" w:uiPriority="39"/>
+    <w:lsdException w:name="toc 7" w:uiPriority="39"/>
+    <w:lsdException w:name="toc 8" w:uiPriority="39"/>
+    <w:lsdException w:name="toc 9" w:uiPriority="39"/>
+    <w:lsdException w:name="caption" w:uiPriority="35" w:qFormat="1"/>
+    <w:lsdException w:name="Title" w:semiHidden="0" w:uiPriority="10" w:unhideWhenUsed="0" w:qFormat="1"/>
+    <w:lsdException w:name="Default Paragraph Font" w:uiPriority="1"/>
+    <w:lsdException w:name="Subtitle" w:semiHidden="0" w:uiPriority="11" w:unhideWhenUsed="0" w:qFormat="1"/>
+    <w:lsdException w:name="Strong" w:semiHidden="0" w:uiPriority="22" w:unhideWhenUsed="0" w:qFormat="1"/>
+    <w:lsdException w:name="Emphasis" w:semiHidden="0" w:uiPriority="20" w:unhideWhenUsed="0" w:qFormat="1"/>
+    <w:lsdException w:name="Table Grid" w:semiHidden="0" w:uiPriority="59" w:unhideWhenUsed="0"/>
+    <w:lsdException w:name="Placeholder Text" w:unhideWhenUsed="0"/>
+    <w:lsdException w:name="No Spacing" w:semiHidden="0" w:uiPriority="1" w:unhideWhenUsed="0" w:qFormat="1"/>
+    <w:lsdException w:name="Light Shading" w:semiHidden="0" w:uiPriority="60" w:unhideWhenUsed="0"/>
+    <w:lsdException w:name="Light List" w:semiHidden="0" w:uiPriority="61" w:unhideWhenUsed="0"/>
+    <w:lsdException w:name="Light Grid" w:semiHidden="0" w:uiPriority="62" w:unhideWhenUsed="0"/>
+    <w:lsdException w:name="Medium Shading 1" w:semiHidden="0" w:uiPriority="63" w:unhideWhenUsed="0"/>
+    <w:lsdException w:name="Medium Shading 2" w:semiHidden="0" w:uiPriority="64" w:unhideWhenUsed="0"/>
+    <w:lsdException w:name="Medium List 1" w:semiHidden="0" w:uiPriority="65" w:unhideWhenUsed="0"/>
+    <w:lsdException w:name="Medium List 2" w:semiHidden="0" w:uiPriority="66" w:unhideWhenUsed="0"/>
+    <w:lsdException w:name="Medium Grid 1" w:semiHidden="0" w:uiPriority="67" w:unhideWhenUsed="0"/>
+    <w:lsdException w:name="Medium Grid 2" w:semiHidden="0" w:uiPriority="68" w:unhideWhenUsed="0"/>
+    <w:lsdException w:name="Medium Grid 3" w:semiHidden="0" w:uiPriority="69" w:unhideWhenUsed="0"/>
+    <w:lsdException w:name="Dark List" w:semiHidden="0" w:uiPriority="70" w:unhideWhenUsed="0"/>
+    <w:lsdException w:name="Colorful Shading" w:semiHidden="0" w:uiPriority="71" w:unhideWhenUsed="0"/>
+    <w:lsdException w:name="Colorful List" w:semiHidden="0" w:uiPriority="72" w:unhideWhenUsed="0"/>
+    <w:lsdException w:name="Colorful Grid" w:semiHidden="0" w:uiPriority="73" w:unhideWhenUsed="0"/>
+    <w:lsdException w:name="Light Shading Accent 1" w:semiHidden="0" w:uiPriority="60" w:unhideWhenUsed="0"/>
+    <w:lsdException w:name="Light List Accent 1" w:semiHidden="0" w:uiPriority="61" w:unhideWhenUsed="0"/>
+    <w:lsdException w:name="Light Grid Accent 1" w:semiHidden="0" w:uiPriority="62" w:unhideWhenUsed="0"/>
+    <w:lsdException w:name="Medium Shading 1 Accent 1" w:semiHidden="0" w:uiPriority="63" w:unhideWhenUsed="0"/>
+    <w:lsdException w:name="Medium Shading 2 Accent 1" w:semiHidden="0" w:uiPriority="64" w:unhideWhenUsed="0"/>
+    <w:lsdException w:name="Medium List 1 Accent 1" w:semiHidden="0" w:uiPriority="65" w:unhideWhenUsed="0"/>
+    <w:lsdException w:name="Revision" w:unhideWhenUsed="0"/>
+    <w:lsdException w:name="List Paragraph" w:semiHidden="0" w:uiPriority="34" w:unhideWhenUsed="0" w:qFormat="1"/>
+    <w:lsdException w:name="Quote" w:semiHidden="0" w:uiPriority="29" w:unhideWhenUsed="0" w:qFormat="1"/>
+    <w:lsdException w:name="Intense Quote" w:semiHidden="0" w:uiPriority="30" w:unhideWhenUsed="0" w:qFormat="1"/>
+    <w:lsdException w:name="Medium List 2 Accent 1" w:semiHidden="0" w:uiPriority="66" w:unhideWhenUsed="0"/>
+    <w:lsdException w:name="Medium Grid 1 Accent 1" w:semiHidden="0" w:uiPriority="67" w:unhideWhenUsed="0"/>
+    <w:lsdException w:name="Medium Grid 2 Accent 1" w:semiHidden="0" w:uiPriority="68" w:unhideWhenUsed="0"/>
+    <w:lsdException w:name="Medium Grid 3 Accent 1" w:semiHidden="0" w:uiPriority="69" w:unhideWhenUsed="0"/>
+    <w:lsdException w:name="Dark List Accent 1" w:semiHidden="0" w:uiPriority="70" w:unhideWhenUsed="0"/>
+    <w:lsdException w:name="Colorful Shading Accent 1" w:semiHidden="0" w:uiPriority="71" w:unhideWhenUsed="0"/>
+    <w:lsdException w:name="Colorful List Accent 1" w:semiHidden="0" w:uiPriority="72" w:unhideWhenUsed="0"/>
+    <w:lsdException w:name="Colorful Grid Accent 1" w:semiHidden="0" w:uiPriority="73" w:unhideWhenUsed="0"/>
+    <w:lsdException w:name="Light Shading Accent 2" w:semiHidden="0" w:uiPriority="60" w:unhideWhenUsed="0"/>
+    <w:lsdException w:name="Light List Accent 2" w:semiHidden="0" w:uiPriority="61" w:unhideWhenUsed="0"/>
+    <w:lsdException w:name="Light Grid Accent 2" w:semiHidden="0" w:uiPriority="62" w:unhideWhenUsed="0"/>
+    <w:lsdException w:name="Medium Shading 1 Accent 2" w:semiHidden="0" w:uiPriority="63" w:unhideWhenUsed="0"/>
+    <w:lsdException w:name="Medium Shading 2 Accent 2" w:semiHidden="0" w:uiPriority="64" w:unhideWhenUsed="0"/>
+    <w:lsdException w:name="Medium List 1 Accent 2" w:semiHidden="0" w:uiPriority="65" w:unhideWhenUsed="0"/>
+    <w:lsdException w:name="Medium List 2 Accent 2" w:semiHidden="0" w:uiPriority="66" w:unhideWhenUsed="0"/>
+    <w:lsdException w:name="Medium Grid 1 Accent 2" w:semiHidden="0" w:uiPriority="67" w:unhideWhenUsed="0"/>
+    <w:lsdException w:name="Medium Grid 2 Accent 2" w:semiHidden="0" w:uiPriority="68" w:unhideWhenUsed="0"/>
+    <w:lsdException w:name="Medium Grid 3 Accent 2" w:semiHidden="0" w:uiPriority="69" w:unhideWhenUsed="0"/>
+    <w:lsdException w:name="Dark List Accent 2" w:semiHidden="0" w:uiPriority="70" w:unhideWhenUsed="0"/>
+    <w:lsdException w:name="Colorful Shading Accent 2" w:semiHidden="0" w:uiPriority="71" w:unhideWhenUsed="0"/>
+    <w:lsdException w:name="Colorful List Accent 2" w:semiHidden="0" w:uiPriority="72" w:unhideWhenUsed="0"/>
+    <w:lsdException w:name="Colorful Grid Accent 2" w:semiHidden="0" w:uiPriority="73" w:unhideWhenUsed="0"/>
+    <w:lsdException w:name="Light Shading Accent 3" w:semiHidden="0" w:uiPriority="60" w:unhideWhenUsed="0"/>
+    <w:lsdException w:name="Light List Accent 3" w:semiHidden="0" w:uiPriority="61" w:unhideWhenUsed="0"/>
+    <w:lsdException w:name="Light Grid Accent 3" w:semiHidden="0" w:uiPriority="62" w:unhideWhenUsed="0"/>
+    <w:lsdException w:name="Medium Shading 1 Accent 3" w:semiHidden="0" w:uiPriority="63" w:unhideWhenUsed="0"/>
+    <w:lsdException w:name="Medium Shading 2 Accent 3" w:semiHidden="0" w:uiPriority="64" w:unhideWhenUsed="0"/>
+    <w:lsdException w:name="Medium List 1 Accent 3" w:semiHidden="0" w:uiPriority="65" w:unhideWhenUsed="0"/>
+    <w:lsdException w:name="Medium List 2 Accent 3" w:semiHidden="0" w:uiPriority="66" w:unhideWhenUsed="0"/>
+    <w:lsdException w:name="Medium Grid 1 Accent 3" w:semiHidden="0" w:uiPriority="67" w:unhideWhenUsed="0"/>
+    <w:lsdException w:name="Medium Grid 2 Accent 3" w:semiHidden="0" w:uiPriority="68" w:unhideWhenUsed="0"/>
+    <w:lsdException w:name="Medium Grid 3 Accent 3" w:semiHidden="0" w:uiPriority="69" w:unhideWhenUsed="0"/>
+    <w:lsdException w:name="Dark List Accent 3" w:semiHidden="0" w:uiPriority="70" w:unhideWhenUsed="0"/>
+    <w:lsdException w:name="Colorful Shading Accent 3" w:semiHidden="0" w:uiPriority="71" w:unhideWhenUsed="0"/>
+    <w:lsdException w:name="Colorful List Accent 3" w:semiHidden="0" w:uiPriority="72" w:unhideWhenUsed="0"/>
+    <w:lsdException w:name="Colorful Grid Accent 3" w:semiHidden="0" w:uiPriority="73" w:unhideWhenUsed="0"/>
+    <w:lsdException w:name="Light Shading Accent 4" w:semiHidden="0" w:uiPriority="60" w:unhideWhenUsed="0"/>
+    <w:lsdException w:name="Light List Accent 4" w:semiHidden="0" w:uiPriority="61" w:unhideWhenUsed="0"/>
+    <w:lsdException w:name="Light Grid Accent 4" w:semiHidden="0" w:uiPriority="62" w:unhideWhenUsed="0"/>
+    <w:lsdException w:name="Medium Shading 1 Accent 4" w:semiHidden="0" w:uiPriority="63" w:unhideWhenUsed="0"/>
+    <w:lsdException w:name="Medium Shading 2 Accent 4" w:semiHidden="0" w:uiPriority="64" w:unhideWhenUsed="0"/>
+    <w:lsdException w:name="Medium List 1 Accent 4" w:semiHidden="0" w:uiPriority="65" w:unhideWhenUsed="0"/>
+    <w:lsdException w:name="Medium List 2 Accent 4" w:semiHidden="0" w:uiPriority="66" w:unhideWhenUsed="0"/>
+    <w:lsdException w:name="Medium Grid 1 Accent 4" w:semiHidden="0" w:uiPriority="67" w:unhideWhenUsed="0"/>
+    <w:lsdException w:name="Medium Grid 2 Accent 4" w:semiHidden="0" w:uiPriority="68" w:unhideWhenUsed="0"/>
+    <w:lsdException w:name="Medium Grid 3 Accent 4" w:semiHidden="0" w:uiPriority="69" w:unhideWhenUsed="0"/>
+    <w:lsdException w:name="Dark List Accent 4" w:semiHidden="0" w:uiPriority="70" w:unhideWhenUsed="0"/>
+    <w:lsdException w:name="Colorful Shading Accent 4" w:semiHidden="0" w:uiPriority="71" w:unhideWhenUsed="0"/>
+    <w:lsdException w:name="Colorful List Accent 4" w:semiHidden="0" w:uiPriority="72" w:unhideWhenUsed="0"/>
+    <w:lsdException w:name="Colorful Grid Accent 4" w:semiHidden="0" w:uiPriority="73" w:unhideWhenUsed="0"/>
+    <w:lsdException w:name="Light Shading Accent 5" w:semiHidden="0" w:uiPriority="60" w:unhideWhenUsed="0"/>
+    <w:lsdException w:name="Light List Accent 5" w:semiHidden="0" w:uiPriority="61" w:unhideWhenUsed="0"/>
+    <w:lsdException w:name="Light Grid Accent 5" w:semiHidden="0" w:uiPriority="62" w:unhideWhenUsed="0"/>
+    <w:lsdException w:name="Medium Shading 1 Accent 5" w:semiHidden="0" w:uiPriority="63" w:unhideWhenUsed="0"/>
+    <w:lsdException w:name="Medium Shading 2 Accent 5" w:semiHidden="0" w:uiPriority="64" w:unhideWhenUsed="0"/>
+    <w:lsdException w:name="Medium List 1 Accent 5" w:semiHidden="0" w:uiPriority="65" w:unhideWhenUsed="0"/>
+    <w:lsdException w:name="Medium List 2 Accent 5" w:semiHidden="0" w:uiPriority="66" w:unhideWhenUsed="0"/>
+    <w:lsdException w:name="Medium Grid 1 Accent 5" w:semiHidden="0" w:uiPriority="67" w:unhideWhenUsed="0"/>
+    <w:lsdException w:name="Medium Grid 2 Accent 5" w:semiHidden="0" w:uiPriority="68" w:unhideWhenUsed="0"/>
+    <w:lsdException w:name="Medium Grid 3 Accent 5" w:semiHidden="0" w:uiPriority="69" w:unhideWhenUsed="0"/>
+    <w:lsdException w:name="Dark List Accent 5" w:semiHidden="0" w:uiPriority="70" w:unhideWhenUsed="0"/>
+    <w:lsdException w:name="Colorful Shading Accent 5" w:semiHidden="0" w:uiPriority="71" w:unhideWhenUsed="0"/>
+    <w:lsdException w:name="Colorful List Accent 5" w:semiHidden="0" w:uiPriority="72" w:unhideWhenUsed="0"/>
+    <w:lsdException w:name="Colorful Grid Accent 5" w:semiHidden="0" w:uiPriority="73" w:unhideWhenUsed="0"/>
+    <w:lsdException w:name="Light Shading Accent 6" w:semiHidden="0" w:uiPriority="60" w:unhideWhenUsed="0"/>
+    <w:lsdException w:name="Light List Accent 6" w:semiHidden="0" w:uiPriority="61" w:unhideWhenUsed="0"/>
+    <w:lsdException w:name="Light Grid Accent 6" w:semiHidden="0" w:uiPriority="62" w:unhideWhenUsed="0"/>
+    <w:lsdException w:name="Medium Shading 1 Accent 6" w:semiHidden="0" w:uiPriority="63" w:unhideWhenUsed="0"/>
+    <w:lsdException w:name="Medium Shading 2 Accent 6" w:semiHidden="0" w:uiPriority="64" w:unhideWhenUsed="0"/>
+    <w:lsdException w:name="Medium List 1 Accent 6" w:semiHidden="0" w:uiPriority="65" w:unhideWhenUsed="0"/>
+    <w:lsdException w:name="Medium List 2 Accent 6" w:semiHidden="0" w:uiPriority="66" w:unhideWhenUsed="0"/>
+    <w:lsdException w:name="Medium Grid 1 Accent 6" w:semiHidden="0" w:uiPriority="67" w:unhideWhenUsed="0"/>
+    <w:lsdException w:name="Medium Grid 2 Accent 6" w:semiHidden="0" w:uiPriority="68" w:unhideWhenUsed="0"/>
+    <w:lsdException w:name="Medium Grid 3 Accent 6" w:semiHidden="0" w:uiPriority="69" w:unhideWhenUsed="0"/>
+    <w:lsdException w:name="Dark List Accent 6" w:semiHidden="0" w:uiPriority="70" w:unhideWhenUsed="0"/>
+    <w:lsdException w:name="Colorful Shading Accent 6" w:semiHidden="0" w:uiPriority="71" w:unhideWhenUsed="0"/>
+    <w:lsdException w:name="Colorful List Accent 6" w:semiHidden="0" w:uiPriority="72" w:unhideWhenUsed="0"/>
+    <w:lsdException w:name="Colorful Grid Accent 6" w:semiHidden="0" w:uiPriority="73" w:unhideWhenUsed="0"/>
+    <w:lsdException w:name="Subtle Emphasis" w:semiHidden="0" w:uiPriority="19" w:unhideWhenUsed="0" w:qFormat="1"/>
+    <w:lsdException w:name="Intense Emphasis" w:semiHidden="0" w:uiPriority="21" w:unhideWhenUsed="0" w:qFormat="1"/>
+    <w:lsdException w:name="Subtle Reference" w:semiHidden="0" w:uiPriority="31" w:unhideWhenUsed="0" w:qFormat="1"/>
+    <w:lsdException w:name="Intense Reference" w:semiHidden="0" w:uiPriority="32" w:unhideWhenUsed="0" w:qFormat="1"/>
+    <w:lsdException w:name="Book Title" w:semiHidden="0" w:uiPriority="33" w:unhideWhenUsed="0" w:qFormat="1"/>
+    <w:lsdException w:name="Bibliography" w:uiPriority="37"/>
+    <w:lsdException w:name="TOC Heading" w:uiPriority="39" w:qFormat="1"/>
+  </w:latentStyles>
+  <w:style w:type="paragraph" w:default="1" w:styleId="Normal">
+    <w:name w:val="Normal"/>
+    <w:qFormat/>
+  </w:style>
+  <w:style w:type="paragraph" w:styleId="Ttulo1">
+    <w:name w:val="heading 1"/>
+    <w:basedOn w:val="Normal"/>
+    <w:next w:val="Normal"/>
+    <w:link w:val="Ttulo1Char"/>
+    <w:uiPriority w:val="9"/>
+    <w:qFormat/>
+    <w:rsid w:val="003C507B"/>
+    <w:pPr>
+      <w:keepNext/>
+      <w:keepLines/>
+      <w:spacing w:before="480" w:after="0"/>
+      <w:outlineLvl w:val="0"/>
+    </w:pPr>
+    <w:rPr>
+      <w:rFonts w:asciiTheme="majorHAnsi" w:eastAsiaTheme="majorEastAsia" w:hAnsiTheme="majorHAnsi" w:cstheme="majorBidi"/>
+      <w:b/>
+      <w:bCs/>
+      <w:color w:val="365F91" w:themeColor="accent1" w:themeShade="BF"/>
+      <w:sz w:val="28"/>
+      <w:szCs w:val="28"/>
+    </w:rPr>
+  </w:style>
+  <w:style w:type="character" w:default="1" w:styleId="Fontepargpadro">
+    <w:name w:val="Default Paragraph Font"/>
+    <w:uiPriority w:val="1"/>
+    <w:semiHidden/>
+    <w:unhideWhenUsed/>
+  </w:style>
+  <w:style w:type="table" w:default="1" w:styleId="Tabelanormal">
+    <w:name w:val="Normal Table"/>
+    <w:uiPriority w:val="99"/>
+    <w:semiHidden/>
+    <w:unhideWhenUsed/>
     <w:tblPr>
       <w:tblInd w:w="0" w:type="dxa"/>
       <w:tblCellMar>
@@ -4860,7 +6896,7 @@
 </file>
 
 <file path=customXml/itemProps1.xml><?xml version="1.0" encoding="utf-8"?>
-<ds:datastoreItem xmlns:ds="http://schemas.openxmlformats.org/officeDocument/2006/customXml" ds:itemID="{A6B3DF2F-4A2B-4409-A5DE-BB6ACB18F12A}">
+<ds:datastoreItem xmlns:ds="http://schemas.openxmlformats.org/officeDocument/2006/customXml" ds:itemID="{A3442E99-93AF-4BD4-9A98-257807D47D06}">
   <ds:schemaRefs>
     <ds:schemaRef ds:uri="http://schemas.openxmlformats.org/officeDocument/2006/bibliography"/>
   </ds:schemaRefs>

</xml_diff>